<commit_message>
to #20 new style transfer tests added. Added test gray images
</commit_message>
<xml_diff>
--- a/common/docs/reports/НИРС/отчет_нирс.docx
+++ b/common/docs/reports/НИРС/отчет_нирс.docx
@@ -1,6 +1,6 @@
 
 <file path=word/document.xml><?xml version="1.0" encoding="utf-8"?>
-<w:document xmlns:wpc="http://schemas.microsoft.com/office/word/2010/wordprocessingCanvas" xmlns:cx="http://schemas.microsoft.com/office/drawing/2014/chartex" xmlns:cx1="http://schemas.microsoft.com/office/drawing/2015/9/8/chartex" xmlns:cx2="http://schemas.microsoft.com/office/drawing/2015/10/21/chartex" xmlns:cx3="http://schemas.microsoft.com/office/drawing/2016/5/9/chartex" xmlns:cx4="http://schemas.microsoft.com/office/drawing/2016/5/10/chartex" xmlns:cx5="http://schemas.microsoft.com/office/drawing/2016/5/11/chartex" xmlns:cx6="http://schemas.microsoft.com/office/drawing/2016/5/12/chartex" xmlns:cx7="http://schemas.microsoft.com/office/drawing/2016/5/13/chartex" xmlns:cx8="http://schemas.microsoft.com/office/drawing/2016/5/14/chartex" xmlns:mc="http://schemas.openxmlformats.org/markup-compatibility/2006" xmlns:aink="http://schemas.microsoft.com/office/drawing/2016/ink" xmlns:am3d="http://schemas.microsoft.com/office/drawing/2017/model3d" xmlns:o="urn:schemas-microsoft-com:office:office" xmlns:r="http://schemas.openxmlformats.org/officeDocument/2006/relationships" xmlns:m="http://schemas.openxmlformats.org/officeDocument/2006/math" xmlns:v="urn:schemas-microsoft-com:vml" xmlns:wp14="http://schemas.microsoft.com/office/word/2010/wordprocessingDrawing" xmlns:wp="http://schemas.openxmlformats.org/drawingml/2006/wordprocessingDrawing" xmlns:w10="urn:schemas-microsoft-com:office:word" xmlns:w="http://schemas.openxmlformats.org/wordprocessingml/2006/main" xmlns:w14="http://schemas.microsoft.com/office/word/2010/wordml" xmlns:w15="http://schemas.microsoft.com/office/word/2012/wordml" xmlns:w16cex="http://schemas.microsoft.com/office/word/2018/wordml/cex" xmlns:w16cid="http://schemas.microsoft.com/office/word/2016/wordml/cid" xmlns:w16="http://schemas.microsoft.com/office/word/2018/wordml" xmlns:w16se="http://schemas.microsoft.com/office/word/2015/wordml/symex" xmlns:wpg="http://schemas.microsoft.com/office/word/2010/wordprocessingGroup" xmlns:wpi="http://schemas.microsoft.com/office/word/2010/wordprocessingInk" xmlns:wne="http://schemas.microsoft.com/office/word/2006/wordml" xmlns:wps="http://schemas.microsoft.com/office/word/2010/wordprocessingShape" mc:Ignorable="w14 w15 w16se w16cid w16 w16cex wp14">
+<w:document xmlns:wpc="http://schemas.microsoft.com/office/word/2010/wordprocessingCanvas" xmlns:mc="http://schemas.openxmlformats.org/markup-compatibility/2006" xmlns:o="urn:schemas-microsoft-com:office:office" xmlns:r="http://schemas.openxmlformats.org/officeDocument/2006/relationships" xmlns:m="http://schemas.openxmlformats.org/officeDocument/2006/math" xmlns:v="urn:schemas-microsoft-com:vml" xmlns:wp14="http://schemas.microsoft.com/office/word/2010/wordprocessingDrawing" xmlns:wp="http://schemas.openxmlformats.org/drawingml/2006/wordprocessingDrawing" xmlns:w10="urn:schemas-microsoft-com:office:word" xmlns:w="http://schemas.openxmlformats.org/wordprocessingml/2006/main" xmlns:w14="http://schemas.microsoft.com/office/word/2010/wordml" xmlns:w15="http://schemas.microsoft.com/office/word/2012/wordml" xmlns:wpg="http://schemas.microsoft.com/office/word/2010/wordprocessingGroup" xmlns:wpi="http://schemas.microsoft.com/office/word/2010/wordprocessingInk" xmlns:wne="http://schemas.microsoft.com/office/word/2006/wordml" xmlns:wps="http://schemas.microsoft.com/office/word/2010/wordprocessingShape" mc:Ignorable="w14 w15 wp14">
   <w:body>
     <w:p>
       <w:pPr>
@@ -1657,7 +1657,6 @@
         </w:rPr>
         <w:t xml:space="preserve"> </w:t>
       </w:r>
-      <w:proofErr w:type="spellStart"/>
       <w:r>
         <w:rPr>
           <w:rFonts w:ascii="Times New Roman" w:hAnsi="Times New Roman"/>
@@ -1668,7 +1667,6 @@
         </w:rPr>
         <w:t>В.А.Родину</w:t>
       </w:r>
-      <w:proofErr w:type="spellEnd"/>
     </w:p>
     <w:p>
       <w:pPr>
@@ -2901,16 +2899,15 @@
                 <w:sz w:val="20"/>
                 <w:szCs w:val="20"/>
               </w:rPr>
-              <w:t xml:space="preserve">регулирующих работу в области обеспечения информационной </w:t>
-            </w:r>
-            <w:proofErr w:type="gramStart"/>
+              <w:t>регулирующих работу в области обеспечения информационной безопасности</w:t>
+            </w:r>
             <w:r>
               <w:rPr>
                 <w:rFonts w:ascii="Times New Roman" w:hAnsi="Times New Roman"/>
                 <w:sz w:val="20"/>
                 <w:szCs w:val="20"/>
               </w:rPr>
-              <w:t>безопасности</w:t>
+              <w:t xml:space="preserve"> </w:t>
             </w:r>
             <w:r>
               <w:rPr>
@@ -2926,24 +2923,7 @@
                 <w:sz w:val="20"/>
                 <w:szCs w:val="20"/>
               </w:rPr>
-              <w:t xml:space="preserve"> </w:t>
-            </w:r>
-            <w:r>
-              <w:rPr>
-                <w:rFonts w:ascii="Times New Roman" w:hAnsi="Times New Roman"/>
-                <w:sz w:val="20"/>
-                <w:szCs w:val="20"/>
-              </w:rPr>
-              <w:t>для</w:t>
-            </w:r>
-            <w:proofErr w:type="gramEnd"/>
-            <w:r>
-              <w:rPr>
-                <w:rFonts w:ascii="Times New Roman" w:hAnsi="Times New Roman"/>
-                <w:sz w:val="20"/>
-                <w:szCs w:val="20"/>
-              </w:rPr>
-              <w:t xml:space="preserve"> выбора необходимой нормативно-правовой информации при решении поставленных задач</w:t>
+              <w:t>для выбора необходимой нормативно-правовой информации при решении поставленных задач</w:t>
             </w:r>
           </w:p>
         </w:tc>
@@ -3182,7 +3162,6 @@
                 <w:color w:val="FF0000"/>
               </w:rPr>
             </w:pPr>
-            <w:proofErr w:type="gramStart"/>
             <w:r>
               <w:rPr>
                 <w:rFonts w:ascii="Times New Roman" w:hAnsi="Times New Roman"/>
@@ -3249,7 +3228,6 @@
               </w:rPr>
               <w:t>г.</w:t>
             </w:r>
-            <w:proofErr w:type="gramEnd"/>
           </w:p>
         </w:tc>
       </w:tr>
@@ -3347,25 +3325,7 @@
                 <w:sz w:val="28"/>
                 <w:szCs w:val="28"/>
               </w:rPr>
-              <w:t xml:space="preserve">зав. кафедры </w:t>
-            </w:r>
-            <w:proofErr w:type="spellStart"/>
-            <w:r>
-              <w:rPr>
-                <w:rFonts w:ascii="Times New Roman" w:hAnsi="Times New Roman"/>
-                <w:sz w:val="28"/>
-                <w:szCs w:val="28"/>
-              </w:rPr>
-              <w:t>ГИиИБ</w:t>
-            </w:r>
-            <w:proofErr w:type="spellEnd"/>
-            <w:r>
-              <w:rPr>
-                <w:rFonts w:ascii="Times New Roman" w:hAnsi="Times New Roman"/>
-                <w:sz w:val="28"/>
-                <w:szCs w:val="28"/>
-              </w:rPr>
-              <w:t>, д.т.н., проф.</w:t>
+              <w:t>зав. кафедры ГИиИБ, д.т.н., проф.</w:t>
             </w:r>
           </w:p>
         </w:tc>
@@ -4750,27 +4710,7 @@
                 <w:szCs w:val="28"/>
                 <w:lang w:eastAsia="ru-RU"/>
               </w:rPr>
-              <w:t xml:space="preserve">о результатам экспериментального исследования выяснилось, что перенос стиля лишь незначительно сокращает меру близости </w:t>
-            </w:r>
-            <w:proofErr w:type="spellStart"/>
-            <w:r>
-              <w:rPr>
-                <w:rFonts w:ascii="Times New Roman" w:hAnsi="Times New Roman"/>
-                <w:sz w:val="28"/>
-                <w:szCs w:val="28"/>
-                <w:lang w:eastAsia="ru-RU"/>
-              </w:rPr>
-              <w:t>энкодингов</w:t>
-            </w:r>
-            <w:proofErr w:type="spellEnd"/>
-            <w:r>
-              <w:rPr>
-                <w:rFonts w:ascii="Times New Roman" w:hAnsi="Times New Roman"/>
-                <w:sz w:val="28"/>
-                <w:szCs w:val="28"/>
-                <w:lang w:eastAsia="ru-RU"/>
-              </w:rPr>
-              <w:t xml:space="preserve"> лиц – чуть менее, чем в 1,1 раз</w:t>
+              <w:t>о результатам экспериментального исследования выяснилось, что перенос стиля лишь незначительно сокращает меру близости энкодингов лиц – чуть менее, чем в 1,1 раз</w:t>
             </w:r>
             <w:bookmarkEnd w:id="122"/>
             <w:bookmarkEnd w:id="123"/>
@@ -4785,7 +4725,6 @@
               </w:rPr>
               <w:t xml:space="preserve"> при использовании </w:t>
             </w:r>
-            <w:proofErr w:type="spellStart"/>
             <w:r>
               <w:rPr>
                 <w:rFonts w:ascii="Times New Roman" w:hAnsi="Times New Roman"/>
@@ -4795,7 +4734,6 @@
               </w:rPr>
               <w:t>tensorflow</w:t>
             </w:r>
-            <w:proofErr w:type="spellEnd"/>
             <w:r>
               <w:rPr>
                 <w:rFonts w:ascii="Times New Roman" w:hAnsi="Times New Roman"/>
@@ -4814,7 +4752,6 @@
               </w:rPr>
               <w:t xml:space="preserve">и в 1.75 раз при использовании </w:t>
             </w:r>
-            <w:proofErr w:type="spellStart"/>
             <w:r>
               <w:rPr>
                 <w:rFonts w:ascii="Times New Roman" w:hAnsi="Times New Roman"/>
@@ -4825,7 +4762,6 @@
               <w:t>arcface</w:t>
             </w:r>
             <w:bookmarkEnd w:id="126"/>
-            <w:proofErr w:type="spellEnd"/>
           </w:p>
         </w:tc>
       </w:tr>
@@ -5218,18 +5154,8 @@
                 <w:sz w:val="28"/>
                 <w:szCs w:val="28"/>
               </w:rPr>
-              <w:t xml:space="preserve"> кафедры </w:t>
-            </w:r>
-            <w:proofErr w:type="spellStart"/>
-            <w:r>
-              <w:rPr>
-                <w:rFonts w:ascii="Times New Roman" w:hAnsi="Times New Roman"/>
-                <w:sz w:val="28"/>
-                <w:szCs w:val="28"/>
-              </w:rPr>
-              <w:t>ГИиИБ</w:t>
-            </w:r>
-            <w:proofErr w:type="spellEnd"/>
+              <w:t xml:space="preserve"> кафедры ГИиИБ</w:t>
+            </w:r>
           </w:p>
         </w:tc>
         <w:tc>
@@ -7092,27 +7018,7 @@
                 <w:sz w:val="28"/>
                 <w:szCs w:val="28"/>
               </w:rPr>
-              <w:t>5.2 Метод основанный на самоподоби</w:t>
-            </w:r>
-            <w:r>
-              <w:rPr>
-                <w:rStyle w:val="af6"/>
-                <w:rFonts w:ascii="Times New Roman" w:hAnsi="Times New Roman"/>
-                <w:noProof/>
-                <w:sz w:val="28"/>
-                <w:szCs w:val="28"/>
-              </w:rPr>
-              <w:t>е</w:t>
-            </w:r>
-            <w:r>
-              <w:rPr>
-                <w:rStyle w:val="af6"/>
-                <w:rFonts w:ascii="Times New Roman" w:hAnsi="Times New Roman"/>
-                <w:noProof/>
-                <w:sz w:val="28"/>
-                <w:szCs w:val="28"/>
-              </w:rPr>
-              <w:t xml:space="preserve"> лица</w:t>
+              <w:t>5.2 Метод основанный на самоподобие лица</w:t>
             </w:r>
             <w:r>
               <w:rPr>
@@ -7207,27 +7113,7 @@
                 <w:sz w:val="28"/>
                 <w:szCs w:val="28"/>
               </w:rPr>
-              <w:t>5.3 Метод основанный на признаках использующий гибри</w:t>
-            </w:r>
-            <w:r>
-              <w:rPr>
-                <w:rStyle w:val="af6"/>
-                <w:rFonts w:ascii="Times New Roman" w:hAnsi="Times New Roman"/>
-                <w:noProof/>
-                <w:sz w:val="28"/>
-                <w:szCs w:val="28"/>
-              </w:rPr>
-              <w:t>д</w:t>
-            </w:r>
-            <w:r>
-              <w:rPr>
-                <w:rStyle w:val="af6"/>
-                <w:rFonts w:ascii="Times New Roman" w:hAnsi="Times New Roman"/>
-                <w:noProof/>
-                <w:sz w:val="28"/>
-                <w:szCs w:val="28"/>
-              </w:rPr>
-              <w:t xml:space="preserve"> дескрипторов </w:t>
+              <w:t xml:space="preserve">5.3 Метод основанный на признаках использующий гибрид дескрипторов </w:t>
             </w:r>
             <w:r>
               <w:rPr>
@@ -7322,17 +7208,7 @@
                 <w:sz w:val="28"/>
                 <w:szCs w:val="28"/>
               </w:rPr>
-              <w:t>5.4 Метод основанный на признаках использующий дескриптор</w:t>
-            </w:r>
-            <w:r>
-              <w:rPr>
-                <w:rStyle w:val="af6"/>
-                <w:rFonts w:ascii="Times New Roman" w:hAnsi="Times New Roman"/>
-                <w:noProof/>
-                <w:sz w:val="28"/>
-                <w:szCs w:val="28"/>
-              </w:rPr>
-              <w:t xml:space="preserve"> </w:t>
+              <w:t xml:space="preserve">5.4 Метод основанный на признаках использующий дескриптор </w:t>
             </w:r>
             <w:r>
               <w:rPr>
@@ -8037,8 +7913,6 @@
           <w:szCs w:val="28"/>
         </w:rPr>
       </w:pPr>
-      <w:bookmarkStart w:id="161" w:name="_GoBack"/>
-      <w:bookmarkEnd w:id="161"/>
     </w:p>
     <w:p>
       <w:pPr>
@@ -8063,15 +7937,15 @@
           <w:szCs w:val="28"/>
         </w:rPr>
       </w:pPr>
-      <w:bookmarkStart w:id="162" w:name="_Toc97145535"/>
-      <w:bookmarkStart w:id="163" w:name="_Toc97145836"/>
-      <w:bookmarkStart w:id="164" w:name="_Toc97545744"/>
-      <w:bookmarkStart w:id="165" w:name="_Toc104642356"/>
-      <w:bookmarkStart w:id="166" w:name="_Toc104901008"/>
-      <w:bookmarkStart w:id="167" w:name="_Toc104901132"/>
-      <w:bookmarkStart w:id="168" w:name="_Toc104901216"/>
-      <w:bookmarkStart w:id="169" w:name="_Toc104901328"/>
-      <w:bookmarkStart w:id="170" w:name="_Toc106120210"/>
+      <w:bookmarkStart w:id="161" w:name="_Toc97145535"/>
+      <w:bookmarkStart w:id="162" w:name="_Toc97145836"/>
+      <w:bookmarkStart w:id="163" w:name="_Toc97545744"/>
+      <w:bookmarkStart w:id="164" w:name="_Toc104642356"/>
+      <w:bookmarkStart w:id="165" w:name="_Toc104901008"/>
+      <w:bookmarkStart w:id="166" w:name="_Toc104901132"/>
+      <w:bookmarkStart w:id="167" w:name="_Toc104901216"/>
+      <w:bookmarkStart w:id="168" w:name="_Toc104901328"/>
+      <w:bookmarkStart w:id="169" w:name="_Toc106120210"/>
       <w:r>
         <w:rPr>
           <w:sz w:val="28"/>
@@ -8079,6 +7953,7 @@
         </w:rPr>
         <w:t>О Т Ч Е Т</w:t>
       </w:r>
+      <w:bookmarkEnd w:id="161"/>
       <w:bookmarkEnd w:id="162"/>
       <w:bookmarkEnd w:id="163"/>
       <w:bookmarkEnd w:id="164"/>
@@ -8087,7 +7962,6 @@
       <w:bookmarkEnd w:id="167"/>
       <w:bookmarkEnd w:id="168"/>
       <w:bookmarkEnd w:id="169"/>
-      <w:bookmarkEnd w:id="170"/>
     </w:p>
     <w:p>
       <w:pPr>
@@ -8170,24 +8044,24 @@
           <w:sz w:val="28"/>
         </w:rPr>
       </w:pPr>
-      <w:bookmarkStart w:id="171" w:name="_Toc97145152"/>
-      <w:bookmarkStart w:id="172" w:name="_Toc97145372"/>
-      <w:bookmarkStart w:id="173" w:name="_Toc97145837"/>
-      <w:bookmarkStart w:id="174" w:name="_Toc104642357"/>
-      <w:bookmarkStart w:id="175" w:name="_Toc104901009"/>
-      <w:bookmarkStart w:id="176" w:name="_Toc106120211"/>
+      <w:bookmarkStart w:id="170" w:name="_Toc97145152"/>
+      <w:bookmarkStart w:id="171" w:name="_Toc97145372"/>
+      <w:bookmarkStart w:id="172" w:name="_Toc97145837"/>
+      <w:bookmarkStart w:id="173" w:name="_Toc104642357"/>
+      <w:bookmarkStart w:id="174" w:name="_Toc104901009"/>
+      <w:bookmarkStart w:id="175" w:name="_Toc106120211"/>
       <w:r>
         <w:rPr>
           <w:sz w:val="28"/>
         </w:rPr>
         <w:t>ВВЕДЕНИЕ</w:t>
       </w:r>
+      <w:bookmarkEnd w:id="170"/>
       <w:bookmarkEnd w:id="171"/>
       <w:bookmarkEnd w:id="172"/>
       <w:bookmarkEnd w:id="173"/>
       <w:bookmarkEnd w:id="174"/>
       <w:bookmarkEnd w:id="175"/>
-      <w:bookmarkEnd w:id="176"/>
     </w:p>
     <w:p>
       <w:pPr>
@@ -8364,20 +8238,20 @@
           <w:sz w:val="28"/>
         </w:rPr>
       </w:pPr>
-      <w:bookmarkStart w:id="177" w:name="_Toc97145838"/>
-      <w:bookmarkStart w:id="178" w:name="_Toc104642358"/>
-      <w:bookmarkStart w:id="179" w:name="_Toc104901010"/>
-      <w:bookmarkStart w:id="180" w:name="_Toc106120212"/>
+      <w:bookmarkStart w:id="176" w:name="_Toc97145838"/>
+      <w:bookmarkStart w:id="177" w:name="_Toc104642358"/>
+      <w:bookmarkStart w:id="178" w:name="_Toc104901010"/>
+      <w:bookmarkStart w:id="179" w:name="_Toc106120212"/>
       <w:r>
         <w:rPr>
           <w:sz w:val="28"/>
         </w:rPr>
         <w:t>ВЫПОЛНЕНИЕ ЗАДАНИЯ</w:t>
       </w:r>
+      <w:bookmarkEnd w:id="176"/>
       <w:bookmarkEnd w:id="177"/>
       <w:bookmarkEnd w:id="178"/>
       <w:bookmarkEnd w:id="179"/>
-      <w:bookmarkEnd w:id="180"/>
     </w:p>
     <w:p>
       <w:pPr>
@@ -8391,10 +8265,10 @@
           <w:sz w:val="28"/>
         </w:rPr>
       </w:pPr>
-      <w:bookmarkStart w:id="181" w:name="_Toc97145839"/>
-      <w:bookmarkStart w:id="182" w:name="_Toc104642359"/>
-      <w:bookmarkStart w:id="183" w:name="_Toc104901011"/>
-      <w:bookmarkStart w:id="184" w:name="_Toc106120213"/>
+      <w:bookmarkStart w:id="180" w:name="_Toc97145839"/>
+      <w:bookmarkStart w:id="181" w:name="_Toc104642359"/>
+      <w:bookmarkStart w:id="182" w:name="_Toc104901011"/>
+      <w:bookmarkStart w:id="183" w:name="_Toc106120213"/>
       <w:r>
         <w:rPr>
           <w:rStyle w:val="aff0"/>
@@ -8413,10 +8287,10 @@
         </w:rPr>
         <w:t>Введение</w:t>
       </w:r>
+      <w:bookmarkEnd w:id="180"/>
       <w:bookmarkEnd w:id="181"/>
       <w:bookmarkEnd w:id="182"/>
       <w:bookmarkEnd w:id="183"/>
-      <w:bookmarkEnd w:id="184"/>
       <w:r>
         <w:rPr>
           <w:rStyle w:val="aff0"/>
@@ -8433,10 +8307,10 @@
           <w:rStyle w:val="aff0"/>
         </w:rPr>
       </w:pPr>
-      <w:bookmarkStart w:id="185" w:name="_Toc97145840"/>
-      <w:bookmarkStart w:id="186" w:name="_Toc104642360"/>
-      <w:bookmarkStart w:id="187" w:name="_Toc104901012"/>
-      <w:bookmarkStart w:id="188" w:name="_Toc106120214"/>
+      <w:bookmarkStart w:id="184" w:name="_Toc97145840"/>
+      <w:bookmarkStart w:id="185" w:name="_Toc104642360"/>
+      <w:bookmarkStart w:id="186" w:name="_Toc104901012"/>
+      <w:bookmarkStart w:id="187" w:name="_Toc106120214"/>
       <w:r>
         <w:rPr>
           <w:rStyle w:val="aff0"/>
@@ -8449,10 +8323,10 @@
         </w:rPr>
         <w:t>Актуальность проблемы</w:t>
       </w:r>
+      <w:bookmarkEnd w:id="184"/>
       <w:bookmarkEnd w:id="185"/>
       <w:bookmarkEnd w:id="186"/>
       <w:bookmarkEnd w:id="187"/>
-      <w:bookmarkEnd w:id="188"/>
     </w:p>
     <w:p>
       <w:pPr>
@@ -8559,10 +8433,10 @@
           <w:rStyle w:val="aff0"/>
         </w:rPr>
       </w:pPr>
-      <w:bookmarkStart w:id="189" w:name="_Toc97145841"/>
-      <w:bookmarkStart w:id="190" w:name="_Toc104642361"/>
-      <w:bookmarkStart w:id="191" w:name="_Toc104901013"/>
-      <w:bookmarkStart w:id="192" w:name="_Toc106120215"/>
+      <w:bookmarkStart w:id="188" w:name="_Toc97145841"/>
+      <w:bookmarkStart w:id="189" w:name="_Toc104642361"/>
+      <w:bookmarkStart w:id="190" w:name="_Toc104901013"/>
+      <w:bookmarkStart w:id="191" w:name="_Toc106120215"/>
       <w:r>
         <w:rPr>
           <w:rStyle w:val="aff0"/>
@@ -8587,10 +8461,10 @@
         </w:rPr>
         <w:t>Цель и задачи исследования</w:t>
       </w:r>
+      <w:bookmarkEnd w:id="188"/>
       <w:bookmarkEnd w:id="189"/>
       <w:bookmarkEnd w:id="190"/>
       <w:bookmarkEnd w:id="191"/>
-      <w:bookmarkEnd w:id="192"/>
     </w:p>
     <w:p>
       <w:pPr>
@@ -8858,11 +8732,11 @@
           <w:rStyle w:val="aff0"/>
         </w:rPr>
       </w:pPr>
-      <w:bookmarkStart w:id="193" w:name="_Toc97145728"/>
-      <w:bookmarkStart w:id="194" w:name="_Toc97145842"/>
-      <w:bookmarkStart w:id="195" w:name="_Toc104642362"/>
-      <w:bookmarkStart w:id="196" w:name="_Toc104901014"/>
-      <w:bookmarkStart w:id="197" w:name="_Toc106120216"/>
+      <w:bookmarkStart w:id="192" w:name="_Toc97145728"/>
+      <w:bookmarkStart w:id="193" w:name="_Toc97145842"/>
+      <w:bookmarkStart w:id="194" w:name="_Toc104642362"/>
+      <w:bookmarkStart w:id="195" w:name="_Toc104901014"/>
+      <w:bookmarkStart w:id="196" w:name="_Toc106120216"/>
       <w:r>
         <w:rPr>
           <w:rStyle w:val="aff0"/>
@@ -8875,11 +8749,11 @@
         </w:rPr>
         <w:t>Основные понятия</w:t>
       </w:r>
+      <w:bookmarkEnd w:id="192"/>
       <w:bookmarkEnd w:id="193"/>
       <w:bookmarkEnd w:id="194"/>
       <w:bookmarkEnd w:id="195"/>
       <w:bookmarkEnd w:id="196"/>
-      <w:bookmarkEnd w:id="197"/>
       <w:r>
         <w:rPr>
           <w:rStyle w:val="aff0"/>
@@ -8968,7 +8842,6 @@
         </w:rPr>
         <w:t xml:space="preserve"> </w:t>
       </w:r>
-      <w:proofErr w:type="gramStart"/>
       <w:r>
         <w:rPr>
           <w:rFonts w:ascii="Times New Roman" w:hAnsi="Times New Roman"/>
@@ -8987,7 +8860,6 @@
         </w:rPr>
         <w:t>(</w:t>
       </w:r>
-      <w:proofErr w:type="gramEnd"/>
       <w:r>
         <w:rPr>
           <w:rFonts w:ascii="Times New Roman" w:hAnsi="Times New Roman"/>
@@ -9173,7 +9045,6 @@
         </w:rPr>
         <w:tab/>
       </w:r>
-      <w:proofErr w:type="gramStart"/>
       <w:r>
         <w:rPr>
           <w:rFonts w:ascii="Times New Roman" w:hAnsi="Times New Roman"/>
@@ -9191,7 +9062,6 @@
         </w:rPr>
         <w:t>(</w:t>
       </w:r>
-      <w:proofErr w:type="gramEnd"/>
       <w:r>
         <w:rPr>
           <w:rFonts w:ascii="Times New Roman" w:hAnsi="Times New Roman"/>
@@ -9512,16 +9382,7 @@
           <w:sz w:val="28"/>
           <w:szCs w:val="28"/>
         </w:rPr>
-        <w:t xml:space="preserve">Таким образом изображение </w:t>
-      </w:r>
-      <w:proofErr w:type="gramStart"/>
-      <w:r>
-        <w:rPr>
-          <w:rFonts w:ascii="Times New Roman" w:hAnsi="Times New Roman"/>
-          <w:sz w:val="28"/>
-          <w:szCs w:val="28"/>
-        </w:rPr>
-        <w:t>f</w:t>
+        <w:t>Таким образом изображение f</w:t>
       </w:r>
       <w:r>
         <w:rPr>
@@ -9531,7 +9392,6 @@
         </w:rPr>
         <w:t>(</w:t>
       </w:r>
-      <w:proofErr w:type="gramEnd"/>
       <w:r>
         <w:rPr>
           <w:rFonts w:ascii="Times New Roman" w:hAnsi="Times New Roman"/>
@@ -9682,16 +9542,7 @@
           <w:sz w:val="28"/>
           <w:szCs w:val="28"/>
         </w:rPr>
-        <w:t xml:space="preserve">, ее можно обрабатывать </w:t>
-      </w:r>
-      <w:proofErr w:type="gramStart"/>
-      <w:r>
-        <w:rPr>
-          <w:rFonts w:ascii="Times New Roman" w:hAnsi="Times New Roman"/>
-          <w:sz w:val="28"/>
-          <w:szCs w:val="28"/>
-        </w:rPr>
-        <w:t>целиком</w:t>
+        <w:t>, ее можно обрабатывать целиком</w:t>
       </w:r>
       <w:r>
         <w:rPr>
@@ -9701,7 +9552,6 @@
         </w:rPr>
         <w:t>[</w:t>
       </w:r>
-      <w:proofErr w:type="gramEnd"/>
       <w:r>
         <w:rPr>
           <w:rFonts w:ascii="Times New Roman" w:hAnsi="Times New Roman"/>
@@ -9772,9 +9622,9 @@
           <w:szCs w:val="28"/>
         </w:rPr>
       </w:pPr>
-      <w:bookmarkStart w:id="198" w:name="_Toc104642363"/>
-      <w:bookmarkStart w:id="199" w:name="_Toc104901015"/>
-      <w:bookmarkStart w:id="200" w:name="_Toc106120217"/>
+      <w:bookmarkStart w:id="197" w:name="_Toc104642363"/>
+      <w:bookmarkStart w:id="198" w:name="_Toc104901015"/>
+      <w:bookmarkStart w:id="199" w:name="_Toc106120217"/>
       <w:r>
         <w:rPr>
           <w:rFonts w:ascii="Times New Roman" w:hAnsi="Times New Roman"/>
@@ -9783,9 +9633,9 @@
         </w:rPr>
         <w:t>Обзор существующих методов по тематике исследования</w:t>
       </w:r>
+      <w:bookmarkEnd w:id="197"/>
       <w:bookmarkEnd w:id="198"/>
       <w:bookmarkEnd w:id="199"/>
-      <w:bookmarkEnd w:id="200"/>
     </w:p>
     <w:p>
       <w:pPr>
@@ -9922,10 +9772,10 @@
           <w:sz w:val="28"/>
         </w:rPr>
       </w:pPr>
-      <w:bookmarkStart w:id="201" w:name="_Toc97145843"/>
-      <w:bookmarkStart w:id="202" w:name="_Toc104642364"/>
-      <w:bookmarkStart w:id="203" w:name="_Toc104901016"/>
-      <w:bookmarkStart w:id="204" w:name="_Toc106120218"/>
+      <w:bookmarkStart w:id="200" w:name="_Toc97145843"/>
+      <w:bookmarkStart w:id="201" w:name="_Toc104642364"/>
+      <w:bookmarkStart w:id="202" w:name="_Toc104901016"/>
+      <w:bookmarkStart w:id="203" w:name="_Toc106120218"/>
       <w:r>
         <w:rPr>
           <w:rStyle w:val="aff0"/>
@@ -9938,10 +9788,10 @@
         </w:rPr>
         <w:t>детектирования объектов на изображении</w:t>
       </w:r>
+      <w:bookmarkEnd w:id="200"/>
       <w:bookmarkEnd w:id="201"/>
       <w:bookmarkEnd w:id="202"/>
       <w:bookmarkEnd w:id="203"/>
-      <w:bookmarkEnd w:id="204"/>
     </w:p>
     <w:p>
       <w:pPr>
@@ -9992,18 +9842,8 @@
           <w:sz w:val="28"/>
           <w:szCs w:val="28"/>
         </w:rPr>
-        <w:t xml:space="preserve"> пикселей исходного </w:t>
-      </w:r>
-      <w:proofErr w:type="gramStart"/>
-      <w:r>
-        <w:rPr>
-          <w:rFonts w:ascii="Times New Roman" w:hAnsi="Times New Roman"/>
-          <w:sz w:val="28"/>
-          <w:szCs w:val="28"/>
-        </w:rPr>
-        <w:t>изображения[</w:t>
-      </w:r>
-      <w:proofErr w:type="gramEnd"/>
+        <w:t xml:space="preserve"> пикселей исходного изображения[</w:t>
+      </w:r>
       <w:r>
         <w:rPr>
           <w:rFonts w:ascii="Times New Roman" w:hAnsi="Times New Roman"/>
@@ -10145,23 +9985,13 @@
         </w:rPr>
         <w:t xml:space="preserve"> одиночного объекта на картинке и задача </w:t>
       </w:r>
-      <w:proofErr w:type="spellStart"/>
-      <w:r>
-        <w:rPr>
-          <w:rFonts w:ascii="Times New Roman" w:hAnsi="Times New Roman"/>
-          <w:sz w:val="28"/>
-          <w:szCs w:val="28"/>
-        </w:rPr>
-        <w:t>детекции</w:t>
-      </w:r>
-      <w:proofErr w:type="spellEnd"/>
-      <w:r>
-        <w:rPr>
-          <w:rFonts w:ascii="Times New Roman" w:hAnsi="Times New Roman"/>
-          <w:sz w:val="28"/>
-          <w:szCs w:val="28"/>
-        </w:rPr>
-        <w:t xml:space="preserve"> объектов</w:t>
+      <w:r>
+        <w:rPr>
+          <w:rFonts w:ascii="Times New Roman" w:hAnsi="Times New Roman"/>
+          <w:sz w:val="28"/>
+          <w:szCs w:val="28"/>
+        </w:rPr>
+        <w:t>детекции объектов</w:t>
       </w:r>
       <w:r>
         <w:rPr>
@@ -10313,7 +10143,7 @@
         </w:rPr>
         <w:t xml:space="preserve"> нахождения объектов на изображении</w:t>
       </w:r>
-      <w:bookmarkStart w:id="205" w:name="_Toc97545567"/>
+      <w:bookmarkStart w:id="204" w:name="_Toc97545567"/>
     </w:p>
     <w:p>
       <w:pPr>
@@ -10338,7 +10168,7 @@
           <w:szCs w:val="28"/>
         </w:rPr>
       </w:pPr>
-      <w:bookmarkStart w:id="206" w:name="_Toc106120219"/>
+      <w:bookmarkStart w:id="205" w:name="_Toc106120219"/>
       <w:r>
         <w:rPr>
           <w:i w:val="0"/>
@@ -10364,8 +10194,8 @@
         </w:rPr>
         <w:t>Примерный процесс разработки</w:t>
       </w:r>
+      <w:bookmarkEnd w:id="204"/>
       <w:bookmarkEnd w:id="205"/>
-      <w:bookmarkEnd w:id="206"/>
     </w:p>
     <w:p>
       <w:pPr>
@@ -10659,10 +10489,10 @@
           <w:rStyle w:val="aff0"/>
         </w:rPr>
       </w:pPr>
-      <w:bookmarkStart w:id="207" w:name="_Toc97545568"/>
-      <w:bookmarkStart w:id="208" w:name="_Toc104642365"/>
-      <w:bookmarkStart w:id="209" w:name="_Toc104901017"/>
-      <w:bookmarkStart w:id="210" w:name="_Toc106120220"/>
+      <w:bookmarkStart w:id="206" w:name="_Toc97545568"/>
+      <w:bookmarkStart w:id="207" w:name="_Toc104642365"/>
+      <w:bookmarkStart w:id="208" w:name="_Toc104901017"/>
+      <w:bookmarkStart w:id="209" w:name="_Toc106120220"/>
       <w:r>
         <w:rPr>
           <w:rStyle w:val="aff0"/>
@@ -10675,10 +10505,10 @@
         </w:rPr>
         <w:t>и локализации лица</w:t>
       </w:r>
+      <w:bookmarkEnd w:id="206"/>
       <w:bookmarkEnd w:id="207"/>
       <w:bookmarkEnd w:id="208"/>
       <w:bookmarkEnd w:id="209"/>
-      <w:bookmarkEnd w:id="210"/>
     </w:p>
     <w:p>
       <w:pPr>
@@ -10726,23 +10556,14 @@
           <w:rStyle w:val="aff0"/>
           <w:i w:val="0"/>
         </w:rPr>
-        <w:t xml:space="preserve">несколько лиц. Основными проблемы, возникающие при решении этой задачи </w:t>
-      </w:r>
-      <w:proofErr w:type="gramStart"/>
-      <w:r>
-        <w:rPr>
-          <w:rStyle w:val="aff0"/>
-          <w:i w:val="0"/>
-        </w:rPr>
-        <w:t>это</w:t>
-      </w:r>
-      <w:proofErr w:type="gramEnd"/>
-      <w:r>
-        <w:rPr>
-          <w:rStyle w:val="aff0"/>
-          <w:i w:val="0"/>
-        </w:rPr>
-        <w:t xml:space="preserve"> окклюзия</w:t>
+        <w:t>несколько лиц. Основные</w:t>
+      </w:r>
+      <w:r>
+        <w:rPr>
+          <w:rStyle w:val="aff0"/>
+          <w:i w:val="0"/>
+        </w:rPr>
+        <w:t xml:space="preserve"> проблемы, возникающие при решении этой задачи это окклюзия</w:t>
       </w:r>
       <w:r>
         <w:rPr>
@@ -10885,23 +10706,7 @@
           <w:i w:val="0"/>
         </w:rPr>
         <w:lastRenderedPageBreak/>
-        <w:t xml:space="preserve">Методы, основанные </w:t>
-      </w:r>
-      <w:proofErr w:type="gramStart"/>
-      <w:r>
-        <w:rPr>
-          <w:rStyle w:val="aff0"/>
-          <w:i w:val="0"/>
-        </w:rPr>
-        <w:t>на признаках</w:t>
-      </w:r>
-      <w:proofErr w:type="gramEnd"/>
-      <w:r>
-        <w:rPr>
-          <w:rStyle w:val="aff0"/>
-          <w:i w:val="0"/>
-        </w:rPr>
-        <w:t xml:space="preserve"> подразделяются на три подраздела:</w:t>
+        <w:t>Методы, основанные на признаках подразделяются на три подраздела:</w:t>
       </w:r>
     </w:p>
     <w:p>
@@ -11006,34 +10811,8 @@
           <w:rStyle w:val="aff0"/>
           <w:i w:val="0"/>
         </w:rPr>
-        <w:t xml:space="preserve">Системы, использующие </w:t>
-      </w:r>
-      <w:proofErr w:type="gramStart"/>
-      <w:r>
-        <w:rPr>
-          <w:rStyle w:val="aff0"/>
-          <w:i w:val="0"/>
-        </w:rPr>
-        <w:t>режим активной формы</w:t>
-      </w:r>
-      <w:proofErr w:type="gramEnd"/>
-      <w:r>
-        <w:rPr>
-          <w:rStyle w:val="aff0"/>
-          <w:i w:val="0"/>
-        </w:rPr>
-        <w:t xml:space="preserve"> генерируют маску на основе найденных черт лица таких как нос, рот и уши. Сгенерированные маски можно изменять. Лучший результат можно получить, тренируя систему большим количеством изображений. Данный метод можно разделить на четыре группы – </w:t>
-      </w:r>
-      <w:proofErr w:type="spellStart"/>
-      <w:proofErr w:type="gramStart"/>
-      <w:r>
-        <w:rPr>
-          <w:rStyle w:val="aff0"/>
-          <w:i w:val="0"/>
-        </w:rPr>
-        <w:t>snakes</w:t>
-      </w:r>
-      <w:proofErr w:type="spellEnd"/>
+        <w:t>Системы, использующие режим активной формы генерируют маску на основе найденных черт лица таких как нос, рот и уши. Сгенерированные маски можно изменять. Лучший результат можно получить, тренируя систему большим количеством изображений. Данный метод можно разделить на четыре группы – snakes</w:t>
+      </w:r>
       <w:r>
         <w:rPr>
           <w:rStyle w:val="aff0"/>
@@ -11041,7 +10820,6 @@
         </w:rPr>
         <w:t>[</w:t>
       </w:r>
-      <w:proofErr w:type="gramEnd"/>
       <w:r>
         <w:rPr>
           <w:rStyle w:val="aff0"/>
@@ -11120,21 +10898,12 @@
         </w:rPr>
         <w:t>D</w:t>
       </w:r>
-      <w:proofErr w:type="spellStart"/>
-      <w:r>
-        <w:rPr>
-          <w:rStyle w:val="aff0"/>
-          <w:i w:val="0"/>
-        </w:rPr>
-        <w:t>eformable</w:t>
-      </w:r>
-      <w:proofErr w:type="spellEnd"/>
-      <w:r>
-        <w:rPr>
-          <w:rStyle w:val="aff0"/>
-          <w:i w:val="0"/>
-        </w:rPr>
-        <w:t xml:space="preserve"> </w:t>
+      <w:r>
+        <w:rPr>
+          <w:rStyle w:val="aff0"/>
+          <w:i w:val="0"/>
+        </w:rPr>
+        <w:t xml:space="preserve">eformable </w:t>
       </w:r>
       <w:r>
         <w:rPr>
@@ -11144,21 +10913,12 @@
         </w:rPr>
         <w:t>P</w:t>
       </w:r>
-      <w:proofErr w:type="spellStart"/>
-      <w:r>
-        <w:rPr>
-          <w:rStyle w:val="aff0"/>
-          <w:i w:val="0"/>
-        </w:rPr>
-        <w:t>arts</w:t>
-      </w:r>
-      <w:proofErr w:type="spellEnd"/>
-      <w:r>
-        <w:rPr>
-          <w:rStyle w:val="aff0"/>
-          <w:i w:val="0"/>
-        </w:rPr>
-        <w:t xml:space="preserve"> </w:t>
+      <w:r>
+        <w:rPr>
+          <w:rStyle w:val="aff0"/>
+          <w:i w:val="0"/>
+        </w:rPr>
+        <w:t xml:space="preserve">arts </w:t>
       </w:r>
       <w:r>
         <w:rPr>
@@ -11168,21 +10928,12 @@
         </w:rPr>
         <w:t>M</w:t>
       </w:r>
-      <w:proofErr w:type="spellStart"/>
-      <w:r>
-        <w:rPr>
-          <w:rStyle w:val="aff0"/>
-          <w:i w:val="0"/>
-        </w:rPr>
-        <w:t>odel</w:t>
-      </w:r>
-      <w:proofErr w:type="spellEnd"/>
-      <w:r>
-        <w:rPr>
-          <w:rStyle w:val="aff0"/>
-          <w:i w:val="0"/>
-        </w:rPr>
-        <w:t xml:space="preserve"> </w:t>
+      <w:r>
+        <w:rPr>
+          <w:rStyle w:val="aff0"/>
+          <w:i w:val="0"/>
+        </w:rPr>
+        <w:t xml:space="preserve">odel </w:t>
       </w:r>
       <w:r>
         <w:rPr>
@@ -11251,10 +11002,10 @@
           <w:rStyle w:val="aff0"/>
         </w:rPr>
       </w:pPr>
-      <w:bookmarkStart w:id="211" w:name="_Toc97545569"/>
-      <w:bookmarkStart w:id="212" w:name="_Toc104642366"/>
-      <w:bookmarkStart w:id="213" w:name="_Toc104901018"/>
-      <w:bookmarkStart w:id="214" w:name="_Toc106120221"/>
+      <w:bookmarkStart w:id="210" w:name="_Toc97545569"/>
+      <w:bookmarkStart w:id="211" w:name="_Toc104642366"/>
+      <w:bookmarkStart w:id="212" w:name="_Toc104901018"/>
+      <w:bookmarkStart w:id="213" w:name="_Toc106120221"/>
       <w:r>
         <w:rPr>
           <w:rStyle w:val="aff0"/>
@@ -11268,10 +11019,10 @@
         </w:rPr>
         <w:t>Snakes</w:t>
       </w:r>
+      <w:bookmarkEnd w:id="210"/>
       <w:bookmarkEnd w:id="211"/>
       <w:bookmarkEnd w:id="212"/>
       <w:bookmarkEnd w:id="213"/>
-      <w:bookmarkEnd w:id="214"/>
       <w:r>
         <w:rPr>
           <w:rStyle w:val="aff0"/>
@@ -11751,20 +11502,20 @@
           <w:rStyle w:val="aff0"/>
         </w:rPr>
       </w:pPr>
-      <w:bookmarkStart w:id="215" w:name="_Toc97545570"/>
-      <w:bookmarkStart w:id="216" w:name="_Toc104642367"/>
-      <w:bookmarkStart w:id="217" w:name="_Toc104901019"/>
-      <w:bookmarkStart w:id="218" w:name="_Toc106120222"/>
+      <w:bookmarkStart w:id="214" w:name="_Toc97545570"/>
+      <w:bookmarkStart w:id="215" w:name="_Toc104642367"/>
+      <w:bookmarkStart w:id="216" w:name="_Toc104901019"/>
+      <w:bookmarkStart w:id="217" w:name="_Toc106120222"/>
       <w:r>
         <w:rPr>
           <w:rStyle w:val="aff0"/>
         </w:rPr>
         <w:t>4.1.2 Модель сопоставления шаблонов</w:t>
       </w:r>
+      <w:bookmarkEnd w:id="214"/>
       <w:bookmarkEnd w:id="215"/>
       <w:bookmarkEnd w:id="216"/>
       <w:bookmarkEnd w:id="217"/>
-      <w:bookmarkEnd w:id="218"/>
     </w:p>
     <w:p>
       <w:pPr>
@@ -11977,56 +11728,26 @@
           <w:rStyle w:val="aff0"/>
         </w:rPr>
       </w:pPr>
-      <w:bookmarkStart w:id="219" w:name="_Toc97545571"/>
-      <w:bookmarkStart w:id="220" w:name="_Toc104642368"/>
-      <w:bookmarkStart w:id="221" w:name="_Toc104901020"/>
-      <w:bookmarkStart w:id="222" w:name="_Toc106120223"/>
+      <w:bookmarkStart w:id="218" w:name="_Toc97545571"/>
+      <w:bookmarkStart w:id="219" w:name="_Toc104642368"/>
+      <w:bookmarkStart w:id="220" w:name="_Toc104901020"/>
+      <w:bookmarkStart w:id="221" w:name="_Toc106120223"/>
       <w:r>
         <w:rPr>
           <w:rStyle w:val="aff0"/>
         </w:rPr>
         <w:t xml:space="preserve">4.1.3 </w:t>
       </w:r>
-      <w:proofErr w:type="spellStart"/>
-      <w:r>
-        <w:rPr>
-          <w:rStyle w:val="aff0"/>
-        </w:rPr>
-        <w:t>Deformable</w:t>
-      </w:r>
-      <w:proofErr w:type="spellEnd"/>
-      <w:r>
-        <w:rPr>
-          <w:rStyle w:val="aff0"/>
-        </w:rPr>
-        <w:t xml:space="preserve"> </w:t>
-      </w:r>
-      <w:proofErr w:type="spellStart"/>
-      <w:r>
-        <w:rPr>
-          <w:rStyle w:val="aff0"/>
-        </w:rPr>
-        <w:t>Parts</w:t>
-      </w:r>
-      <w:proofErr w:type="spellEnd"/>
-      <w:r>
-        <w:rPr>
-          <w:rStyle w:val="aff0"/>
-        </w:rPr>
-        <w:t xml:space="preserve"> </w:t>
-      </w:r>
-      <w:proofErr w:type="spellStart"/>
-      <w:r>
-        <w:rPr>
-          <w:rStyle w:val="aff0"/>
-        </w:rPr>
-        <w:t>Model</w:t>
-      </w:r>
+      <w:r>
+        <w:rPr>
+          <w:rStyle w:val="aff0"/>
+        </w:rPr>
+        <w:t>Deformable Parts Model</w:t>
+      </w:r>
+      <w:bookmarkEnd w:id="218"/>
       <w:bookmarkEnd w:id="219"/>
       <w:bookmarkEnd w:id="220"/>
       <w:bookmarkEnd w:id="221"/>
-      <w:bookmarkEnd w:id="222"/>
-      <w:proofErr w:type="spellEnd"/>
     </w:p>
     <w:p>
       <w:pPr>
@@ -12063,41 +11784,13 @@
         </w:rPr>
         <w:t xml:space="preserve">, предложенную </w:t>
       </w:r>
-      <w:proofErr w:type="spellStart"/>
       <w:r>
         <w:rPr>
           <w:rStyle w:val="aff0"/>
           <w:i w:val="0"/>
           <w:lang w:val="en-US"/>
         </w:rPr>
-        <w:t>Fischler</w:t>
-      </w:r>
-      <w:proofErr w:type="spellEnd"/>
-      <w:r>
-        <w:rPr>
-          <w:rStyle w:val="aff0"/>
-          <w:i w:val="0"/>
-          <w:lang w:val="en-US"/>
-        </w:rPr>
-        <w:t xml:space="preserve"> and </w:t>
-      </w:r>
-      <w:proofErr w:type="spellStart"/>
-      <w:r>
-        <w:rPr>
-          <w:rStyle w:val="aff0"/>
-          <w:i w:val="0"/>
-          <w:lang w:val="en-US"/>
-        </w:rPr>
-        <w:t>Elschlager</w:t>
-      </w:r>
-      <w:proofErr w:type="spellEnd"/>
-      <w:r>
-        <w:rPr>
-          <w:rStyle w:val="aff0"/>
-          <w:i w:val="0"/>
-          <w:lang w:val="en-US"/>
-        </w:rPr>
-        <w:t xml:space="preserve"> et al.</w:t>
+        <w:t>Fischler and Elschlager et al.</w:t>
       </w:r>
       <w:r>
         <w:rPr>
@@ -12351,20 +12044,20 @@
           <w:rStyle w:val="aff0"/>
         </w:rPr>
       </w:pPr>
-      <w:bookmarkStart w:id="223" w:name="_Toc97545572"/>
-      <w:bookmarkStart w:id="224" w:name="_Toc104642369"/>
-      <w:bookmarkStart w:id="225" w:name="_Toc104901021"/>
-      <w:bookmarkStart w:id="226" w:name="_Toc106120224"/>
+      <w:bookmarkStart w:id="222" w:name="_Toc97545572"/>
+      <w:bookmarkStart w:id="223" w:name="_Toc104642369"/>
+      <w:bookmarkStart w:id="224" w:name="_Toc104901021"/>
+      <w:bookmarkStart w:id="225" w:name="_Toc106120224"/>
       <w:r>
         <w:rPr>
           <w:rStyle w:val="aff0"/>
         </w:rPr>
         <w:t>4.1.4 модель распределения точек (PDM)</w:t>
       </w:r>
+      <w:bookmarkEnd w:id="222"/>
       <w:bookmarkEnd w:id="223"/>
       <w:bookmarkEnd w:id="224"/>
       <w:bookmarkEnd w:id="225"/>
-      <w:bookmarkEnd w:id="226"/>
     </w:p>
     <w:p>
       <w:pPr>
@@ -12693,16 +12386,16 @@
           <w:rStyle w:val="aff0"/>
         </w:rPr>
       </w:pPr>
-      <w:bookmarkStart w:id="227" w:name="_Toc104901022"/>
-      <w:bookmarkStart w:id="228" w:name="_Toc106120225"/>
+      <w:bookmarkStart w:id="226" w:name="_Toc104901022"/>
+      <w:bookmarkStart w:id="227" w:name="_Toc106120225"/>
       <w:r>
         <w:rPr>
           <w:rStyle w:val="aff0"/>
         </w:rPr>
         <w:t>5 Задача распознавания человека сравнением натуралистического портретного изображения с композитным портретом</w:t>
       </w:r>
+      <w:bookmarkEnd w:id="226"/>
       <w:bookmarkEnd w:id="227"/>
-      <w:bookmarkEnd w:id="228"/>
     </w:p>
     <w:p>
       <w:pPr>
@@ -12776,21 +12469,12 @@
           <w:rStyle w:val="aff0"/>
         </w:rPr>
       </w:pPr>
-      <w:proofErr w:type="gramStart"/>
-      <w:r>
-        <w:rPr>
-          <w:rStyle w:val="aff0"/>
-          <w:i w:val="0"/>
-        </w:rPr>
-        <w:t>метод</w:t>
-      </w:r>
-      <w:proofErr w:type="gramEnd"/>
-      <w:r>
-        <w:rPr>
-          <w:rStyle w:val="aff0"/>
-          <w:i w:val="0"/>
-        </w:rPr>
-        <w:t xml:space="preserve"> использующий </w:t>
+      <w:r>
+        <w:rPr>
+          <w:rStyle w:val="aff0"/>
+          <w:i w:val="0"/>
+        </w:rPr>
+        <w:t xml:space="preserve">метод использующий </w:t>
       </w:r>
       <w:r>
         <w:rPr>
@@ -12960,27 +12644,13 @@
           <w:rStyle w:val="aff0"/>
         </w:rPr>
       </w:pPr>
-      <w:bookmarkStart w:id="229" w:name="_Toc104901023"/>
-      <w:bookmarkStart w:id="230" w:name="_Toc106120226"/>
-      <w:r>
-        <w:rPr>
-          <w:rStyle w:val="aff0"/>
-        </w:rPr>
-        <w:t xml:space="preserve">5.1 </w:t>
-      </w:r>
-      <w:proofErr w:type="gramStart"/>
-      <w:r>
-        <w:rPr>
-          <w:rStyle w:val="aff0"/>
-        </w:rPr>
-        <w:t>Метод распознавания натуралистического изображения лица и наброска</w:t>
-      </w:r>
-      <w:proofErr w:type="gramEnd"/>
-      <w:r>
-        <w:rPr>
-          <w:rStyle w:val="aff0"/>
-        </w:rPr>
-        <w:t xml:space="preserve"> использующий контрольную с</w:t>
+      <w:bookmarkStart w:id="228" w:name="_Toc104901023"/>
+      <w:bookmarkStart w:id="229" w:name="_Toc106120226"/>
+      <w:r>
+        <w:rPr>
+          <w:rStyle w:val="aff0"/>
+        </w:rPr>
+        <w:t>5.1 Метод распознавания натуралистического изображения лица и наброска использующий контрольную с</w:t>
       </w:r>
       <w:r>
         <w:rPr>
@@ -12988,8 +12658,8 @@
         </w:rPr>
         <w:t>умму локального градиента (LGCS)</w:t>
       </w:r>
+      <w:bookmarkEnd w:id="228"/>
       <w:bookmarkEnd w:id="229"/>
-      <w:bookmarkEnd w:id="230"/>
     </w:p>
     <w:p>
       <w:pPr>
@@ -13236,8 +12906,8 @@
           <w:rStyle w:val="aff0"/>
         </w:rPr>
       </w:pPr>
-      <w:bookmarkStart w:id="231" w:name="_Toc104901024"/>
-      <w:bookmarkStart w:id="232" w:name="_Toc106120227"/>
+      <w:bookmarkStart w:id="230" w:name="_Toc104901024"/>
+      <w:bookmarkStart w:id="231" w:name="_Toc106120227"/>
       <w:r>
         <w:rPr>
           <w:rStyle w:val="aff0"/>
@@ -13262,8 +12932,8 @@
         </w:rPr>
         <w:t>лица</w:t>
       </w:r>
+      <w:bookmarkEnd w:id="230"/>
       <w:bookmarkEnd w:id="231"/>
-      <w:bookmarkEnd w:id="232"/>
     </w:p>
     <w:p>
       <w:pPr>
@@ -13366,175 +13036,146 @@
         </w:rPr>
         <w:t xml:space="preserve"> с помощью фильтра </w:t>
       </w:r>
-      <w:proofErr w:type="spellStart"/>
-      <w:r>
-        <w:rPr>
-          <w:rStyle w:val="aff0"/>
-          <w:i w:val="0"/>
-        </w:rPr>
-        <w:t>Difference-of-Gaussian</w:t>
-      </w:r>
-      <w:proofErr w:type="spellEnd"/>
-      <w:r>
-        <w:rPr>
-          <w:rStyle w:val="aff0"/>
-          <w:i w:val="0"/>
-        </w:rPr>
-        <w:t xml:space="preserve"> (</w:t>
-      </w:r>
-      <w:proofErr w:type="spellStart"/>
-      <w:r>
-        <w:rPr>
-          <w:rStyle w:val="aff0"/>
-          <w:i w:val="0"/>
+      <w:r>
+        <w:rPr>
+          <w:rStyle w:val="aff0"/>
+          <w:i w:val="0"/>
+        </w:rPr>
+        <w:t xml:space="preserve">Difference-of-Gaussian (DoG). </w:t>
+      </w:r>
+      <w:r>
+        <w:rPr>
+          <w:rStyle w:val="aff0"/>
+          <w:i w:val="0"/>
+        </w:rPr>
+        <w:t>Результирующее изображение</w:t>
+      </w:r>
+      <w:r>
+        <w:rPr>
+          <w:rStyle w:val="aff0"/>
+          <w:i w:val="0"/>
+        </w:rPr>
+        <w:t xml:space="preserve"> </w:t>
+      </w:r>
+      <w:r>
+        <w:rPr>
+          <w:rStyle w:val="aff0"/>
+          <w:i w:val="0"/>
+          <w:lang w:val="en-US"/>
+        </w:rPr>
+        <w:t>D</w:t>
+      </w:r>
+      <w:r>
+        <w:rPr>
+          <w:rStyle w:val="aff0"/>
+          <w:i w:val="0"/>
+        </w:rPr>
+        <w:t>(</w:t>
+      </w:r>
+      <w:r>
+        <w:rPr>
+          <w:rStyle w:val="aff0"/>
+          <w:i w:val="0"/>
+          <w:lang w:val="en-US"/>
+        </w:rPr>
+        <w:t>x</w:t>
+      </w:r>
+      <w:r>
+        <w:rPr>
+          <w:rStyle w:val="aff0"/>
+          <w:i w:val="0"/>
+        </w:rPr>
+        <w:t>,</w:t>
+      </w:r>
+      <w:r>
+        <w:rPr>
+          <w:rStyle w:val="aff0"/>
+          <w:i w:val="0"/>
+          <w:lang w:val="en-US"/>
+        </w:rPr>
+        <w:t>y</w:t>
+      </w:r>
+      <w:r>
+        <w:rPr>
+          <w:rStyle w:val="aff0"/>
+          <w:i w:val="0"/>
+        </w:rPr>
+        <w:t xml:space="preserve">) </w:t>
+      </w:r>
+      <w:r>
+        <w:rPr>
+          <w:rStyle w:val="aff0"/>
+          <w:i w:val="0"/>
+        </w:rPr>
+        <w:t xml:space="preserve"> получается с помощью свертки исходного изображения</w:t>
+      </w:r>
+      <w:r>
+        <w:rPr>
+          <w:rStyle w:val="aff0"/>
+          <w:i w:val="0"/>
+        </w:rPr>
+        <w:t xml:space="preserve"> </w:t>
+      </w:r>
+      <w:r>
+        <w:rPr>
+          <w:rStyle w:val="aff0"/>
+          <w:i w:val="0"/>
+          <w:lang w:val="en-US"/>
+        </w:rPr>
+        <w:t>I</w:t>
+      </w:r>
+      <w:r>
+        <w:rPr>
+          <w:rStyle w:val="aff0"/>
+          <w:i w:val="0"/>
+        </w:rPr>
+        <w:t>(</w:t>
+      </w:r>
+      <w:r>
+        <w:rPr>
+          <w:rStyle w:val="aff0"/>
+          <w:i w:val="0"/>
+          <w:lang w:val="en-US"/>
+        </w:rPr>
+        <w:t>x</w:t>
+      </w:r>
+      <w:r>
+        <w:rPr>
+          <w:rStyle w:val="aff0"/>
+          <w:i w:val="0"/>
+        </w:rPr>
+        <w:t>,</w:t>
+      </w:r>
+      <w:r>
+        <w:rPr>
+          <w:rStyle w:val="aff0"/>
+          <w:i w:val="0"/>
+          <w:lang w:val="en-US"/>
+        </w:rPr>
+        <w:t>y</w:t>
+      </w:r>
+      <w:r>
+        <w:rPr>
+          <w:rStyle w:val="aff0"/>
+          <w:i w:val="0"/>
+        </w:rPr>
+        <w:t>)</w:t>
+      </w:r>
+      <w:r>
+        <w:rPr>
+          <w:rStyle w:val="aff0"/>
+          <w:i w:val="0"/>
+        </w:rPr>
+        <w:t xml:space="preserve"> с фильтром </w:t>
+      </w:r>
+      <w:r>
+        <w:rPr>
+          <w:rStyle w:val="aff0"/>
+          <w:i w:val="0"/>
+          <w:lang w:val="en-US"/>
         </w:rPr>
         <w:t>DoG</w:t>
       </w:r>
-      <w:proofErr w:type="spellEnd"/>
-      <w:r>
-        <w:rPr>
-          <w:rStyle w:val="aff0"/>
-          <w:i w:val="0"/>
-        </w:rPr>
-        <w:t xml:space="preserve">). </w:t>
-      </w:r>
-      <w:r>
-        <w:rPr>
-          <w:rStyle w:val="aff0"/>
-          <w:i w:val="0"/>
-        </w:rPr>
-        <w:t>Результирующее изображение</w:t>
-      </w:r>
-      <w:r>
-        <w:rPr>
-          <w:rStyle w:val="aff0"/>
-          <w:i w:val="0"/>
-        </w:rPr>
-        <w:t xml:space="preserve"> </w:t>
-      </w:r>
-      <w:r>
-        <w:rPr>
-          <w:rStyle w:val="aff0"/>
-          <w:i w:val="0"/>
-          <w:lang w:val="en-US"/>
-        </w:rPr>
-        <w:t>D</w:t>
-      </w:r>
-      <w:r>
-        <w:rPr>
-          <w:rStyle w:val="aff0"/>
-          <w:i w:val="0"/>
-        </w:rPr>
-        <w:t>(</w:t>
-      </w:r>
-      <w:proofErr w:type="gramStart"/>
-      <w:r>
-        <w:rPr>
-          <w:rStyle w:val="aff0"/>
-          <w:i w:val="0"/>
-          <w:lang w:val="en-US"/>
-        </w:rPr>
-        <w:t>x</w:t>
-      </w:r>
-      <w:r>
-        <w:rPr>
-          <w:rStyle w:val="aff0"/>
-          <w:i w:val="0"/>
-        </w:rPr>
-        <w:t>,</w:t>
-      </w:r>
-      <w:r>
-        <w:rPr>
-          <w:rStyle w:val="aff0"/>
-          <w:i w:val="0"/>
-          <w:lang w:val="en-US"/>
-        </w:rPr>
-        <w:t>y</w:t>
-      </w:r>
-      <w:proofErr w:type="gramEnd"/>
-      <w:r>
-        <w:rPr>
-          <w:rStyle w:val="aff0"/>
-          <w:i w:val="0"/>
-        </w:rPr>
-        <w:t xml:space="preserve">) </w:t>
-      </w:r>
-      <w:r>
-        <w:rPr>
-          <w:rStyle w:val="aff0"/>
-          <w:i w:val="0"/>
-        </w:rPr>
-        <w:t xml:space="preserve"> получается с помощью свертки исходного изображения</w:t>
-      </w:r>
-      <w:r>
-        <w:rPr>
-          <w:rStyle w:val="aff0"/>
-          <w:i w:val="0"/>
-        </w:rPr>
-        <w:t xml:space="preserve"> </w:t>
-      </w:r>
-      <w:r>
-        <w:rPr>
-          <w:rStyle w:val="aff0"/>
-          <w:i w:val="0"/>
-          <w:lang w:val="en-US"/>
-        </w:rPr>
-        <w:t>I</w:t>
-      </w:r>
-      <w:r>
-        <w:rPr>
-          <w:rStyle w:val="aff0"/>
-          <w:i w:val="0"/>
-        </w:rPr>
-        <w:t>(</w:t>
-      </w:r>
-      <w:r>
-        <w:rPr>
-          <w:rStyle w:val="aff0"/>
-          <w:i w:val="0"/>
-          <w:lang w:val="en-US"/>
-        </w:rPr>
-        <w:t>x</w:t>
-      </w:r>
-      <w:r>
-        <w:rPr>
-          <w:rStyle w:val="aff0"/>
-          <w:i w:val="0"/>
-        </w:rPr>
-        <w:t>,</w:t>
-      </w:r>
-      <w:r>
-        <w:rPr>
-          <w:rStyle w:val="aff0"/>
-          <w:i w:val="0"/>
-          <w:lang w:val="en-US"/>
-        </w:rPr>
-        <w:t>y</w:t>
-      </w:r>
-      <w:r>
-        <w:rPr>
-          <w:rStyle w:val="aff0"/>
-          <w:i w:val="0"/>
-        </w:rPr>
-        <w:t>)</w:t>
-      </w:r>
-      <w:r>
-        <w:rPr>
-          <w:rStyle w:val="aff0"/>
-          <w:i w:val="0"/>
-        </w:rPr>
-        <w:t xml:space="preserve"> с фильтром </w:t>
-      </w:r>
-      <w:proofErr w:type="spellStart"/>
-      <w:r>
-        <w:rPr>
-          <w:rStyle w:val="aff0"/>
-          <w:i w:val="0"/>
-          <w:lang w:val="en-US"/>
-        </w:rPr>
-        <w:t>DoG</w:t>
-      </w:r>
-      <w:proofErr w:type="spellEnd"/>
       <w:r>
         <w:rPr>
           <w:rStyle w:val="aff0"/>
@@ -13560,23 +13201,13 @@
           <w:lang w:val="en-US"/>
         </w:rPr>
       </w:pPr>
-      <w:proofErr w:type="gramStart"/>
       <w:r>
         <w:rPr>
           <w:rStyle w:val="aff0"/>
           <w:i w:val="0"/>
           <w:lang w:val="en-US"/>
         </w:rPr>
-        <w:t>D(</w:t>
-      </w:r>
-      <w:proofErr w:type="gramEnd"/>
-      <w:r>
-        <w:rPr>
-          <w:rStyle w:val="aff0"/>
-          <w:i w:val="0"/>
-          <w:lang w:val="en-US"/>
-        </w:rPr>
-        <w:t xml:space="preserve">x, y)=(G(x, y, </w:t>
+        <w:t xml:space="preserve">D(x, y)=(G(x, y, </w:t>
       </w:r>
       <w:r>
         <w:rPr>
@@ -13849,53 +13480,19 @@
         </w:rPr>
         <w:t xml:space="preserve"> </w:t>
       </w:r>
-      <w:proofErr w:type="spellStart"/>
-      <w:r>
-        <w:rPr>
-          <w:rStyle w:val="aff0"/>
-          <w:i w:val="0"/>
-        </w:rPr>
-        <w:t>Facial</w:t>
-      </w:r>
-      <w:proofErr w:type="spellEnd"/>
-      <w:r>
-        <w:rPr>
-          <w:rStyle w:val="aff0"/>
-          <w:i w:val="0"/>
-        </w:rPr>
-        <w:t xml:space="preserve"> </w:t>
-      </w:r>
-      <w:proofErr w:type="spellStart"/>
-      <w:r>
-        <w:rPr>
-          <w:rStyle w:val="aff0"/>
-          <w:i w:val="0"/>
-        </w:rPr>
-        <w:t>Self</w:t>
-      </w:r>
-      <w:proofErr w:type="spellEnd"/>
-      <w:r>
-        <w:rPr>
-          <w:rStyle w:val="aff0"/>
-          <w:i w:val="0"/>
-        </w:rPr>
-        <w:t xml:space="preserve"> </w:t>
-      </w:r>
-      <w:proofErr w:type="spellStart"/>
-      <w:r>
-        <w:rPr>
-          <w:rStyle w:val="aff0"/>
-          <w:i w:val="0"/>
-        </w:rPr>
-        <w:t>Similarity</w:t>
-      </w:r>
-      <w:proofErr w:type="spellEnd"/>
-      <w:r>
-        <w:rPr>
-          <w:rStyle w:val="aff0"/>
-          <w:i w:val="0"/>
-        </w:rPr>
-        <w:t xml:space="preserve"> (FSS). Вычисление состоит из двух этапов</w:t>
+      <w:r>
+        <w:rPr>
+          <w:rStyle w:val="aff0"/>
+          <w:i w:val="0"/>
+        </w:rPr>
+        <w:t xml:space="preserve">Facial </w:t>
+      </w:r>
+      <w:r>
+        <w:rPr>
+          <w:rStyle w:val="aff0"/>
+          <w:i w:val="0"/>
+        </w:rPr>
+        <w:t>Self Similarity (FSS). Вычисление состоит из двух этапов</w:t>
       </w:r>
       <w:r>
         <w:rPr>
@@ -14106,39 +13703,7 @@
           <w:rStyle w:val="aff0"/>
           <w:i w:val="0"/>
         </w:rPr>
-        <w:t xml:space="preserve">PCA </w:t>
-      </w:r>
-      <w:proofErr w:type="spellStart"/>
-      <w:r>
-        <w:rPr>
-          <w:rStyle w:val="aff0"/>
-          <w:i w:val="0"/>
-        </w:rPr>
-        <w:t>Eigenface</w:t>
-      </w:r>
-      <w:proofErr w:type="spellEnd"/>
-      <w:r>
-        <w:rPr>
-          <w:rStyle w:val="aff0"/>
-          <w:i w:val="0"/>
-        </w:rPr>
-        <w:t xml:space="preserve">, </w:t>
-      </w:r>
-      <w:proofErr w:type="spellStart"/>
-      <w:r>
-        <w:rPr>
-          <w:rStyle w:val="aff0"/>
-          <w:i w:val="0"/>
-        </w:rPr>
-        <w:t>FaceVACS</w:t>
-      </w:r>
-      <w:proofErr w:type="spellEnd"/>
-      <w:r>
-        <w:rPr>
-          <w:rStyle w:val="aff0"/>
-          <w:i w:val="0"/>
-        </w:rPr>
-        <w:t xml:space="preserve">, </w:t>
+        <w:t xml:space="preserve">PCA Eigenface, FaceVACS, </w:t>
       </w:r>
       <w:r>
         <w:rPr>
@@ -14222,8 +13787,8 @@
           <w:rStyle w:val="aff0"/>
         </w:rPr>
       </w:pPr>
-      <w:bookmarkStart w:id="233" w:name="_Toc104901025"/>
-      <w:bookmarkStart w:id="234" w:name="_Toc106120228"/>
+      <w:bookmarkStart w:id="232" w:name="_Toc104901025"/>
+      <w:bookmarkStart w:id="233" w:name="_Toc106120228"/>
       <w:r>
         <w:rPr>
           <w:rStyle w:val="aff0"/>
@@ -14236,8 +13801,8 @@
         </w:rPr>
         <w:t xml:space="preserve"> использующий гибрид дескрипторов </w:t>
       </w:r>
+      <w:bookmarkEnd w:id="232"/>
       <w:bookmarkEnd w:id="233"/>
-      <w:bookmarkEnd w:id="234"/>
     </w:p>
     <w:p>
       <w:pPr>
@@ -14337,69 +13902,12 @@
         </w:rPr>
         <w:t xml:space="preserve">извлечение характеристик обоих изображений с помощью гибрида дескрипторов </w:t>
       </w:r>
-      <w:proofErr w:type="spellStart"/>
-      <w:r>
-        <w:rPr>
-          <w:rStyle w:val="aff0"/>
-          <w:i w:val="0"/>
-        </w:rPr>
-        <w:t>Histogram</w:t>
-      </w:r>
-      <w:proofErr w:type="spellEnd"/>
-      <w:r>
-        <w:rPr>
-          <w:rStyle w:val="aff0"/>
-          <w:i w:val="0"/>
-        </w:rPr>
-        <w:t xml:space="preserve"> </w:t>
-      </w:r>
-      <w:proofErr w:type="spellStart"/>
-      <w:r>
-        <w:rPr>
-          <w:rStyle w:val="aff0"/>
-          <w:i w:val="0"/>
-        </w:rPr>
-        <w:t>of</w:t>
-      </w:r>
-      <w:proofErr w:type="spellEnd"/>
-      <w:r>
-        <w:rPr>
-          <w:rStyle w:val="aff0"/>
-          <w:i w:val="0"/>
-        </w:rPr>
-        <w:t xml:space="preserve"> </w:t>
-      </w:r>
-      <w:proofErr w:type="spellStart"/>
-      <w:r>
-        <w:rPr>
-          <w:rStyle w:val="aff0"/>
-          <w:i w:val="0"/>
-        </w:rPr>
-        <w:t>Oriented</w:t>
-      </w:r>
-      <w:proofErr w:type="spellEnd"/>
-      <w:r>
-        <w:rPr>
-          <w:rStyle w:val="aff0"/>
-          <w:i w:val="0"/>
-        </w:rPr>
-        <w:t xml:space="preserve"> </w:t>
-      </w:r>
-      <w:proofErr w:type="spellStart"/>
-      <w:r>
-        <w:rPr>
-          <w:rStyle w:val="aff0"/>
-          <w:i w:val="0"/>
-        </w:rPr>
-        <w:t>gradient</w:t>
-      </w:r>
-      <w:proofErr w:type="spellEnd"/>
-      <w:r>
-        <w:rPr>
-          <w:rStyle w:val="aff0"/>
-          <w:i w:val="0"/>
-        </w:rPr>
-        <w:t xml:space="preserve"> (</w:t>
+      <w:r>
+        <w:rPr>
+          <w:rStyle w:val="aff0"/>
+          <w:i w:val="0"/>
+        </w:rPr>
+        <w:t>Histogram of Oriented gradient (</w:t>
       </w:r>
       <w:r>
         <w:rPr>
@@ -14409,7 +13917,6 @@
         </w:rPr>
         <w:t>HOG</w:t>
       </w:r>
-      <w:proofErr w:type="gramStart"/>
       <w:r>
         <w:rPr>
           <w:rStyle w:val="aff0"/>
@@ -14422,9 +13929,8 @@
           <w:rStyle w:val="aff0"/>
           <w:i w:val="0"/>
         </w:rPr>
-        <w:t>[</w:t>
-      </w:r>
-      <w:proofErr w:type="gramEnd"/>
+        <w:t>[1</w:t>
+      </w:r>
       <w:r>
         <w:rPr>
           <w:rStyle w:val="aff0"/>
@@ -14437,78 +13943,14 @@
           <w:rStyle w:val="aff0"/>
           <w:i w:val="0"/>
         </w:rPr>
-        <w:t>1</w:t>
-      </w:r>
-      <w:r>
-        <w:rPr>
-          <w:rStyle w:val="aff0"/>
-          <w:i w:val="0"/>
-        </w:rPr>
         <w:t xml:space="preserve">] и </w:t>
       </w:r>
-      <w:proofErr w:type="spellStart"/>
-      <w:r>
-        <w:rPr>
-          <w:rStyle w:val="aff0"/>
-          <w:i w:val="0"/>
-        </w:rPr>
-        <w:t>Gray</w:t>
-      </w:r>
-      <w:proofErr w:type="spellEnd"/>
-      <w:r>
-        <w:rPr>
-          <w:rStyle w:val="aff0"/>
-          <w:i w:val="0"/>
-        </w:rPr>
-        <w:t xml:space="preserve"> </w:t>
-      </w:r>
-      <w:proofErr w:type="spellStart"/>
-      <w:r>
-        <w:rPr>
-          <w:rStyle w:val="aff0"/>
-          <w:i w:val="0"/>
-        </w:rPr>
-        <w:t>Level</w:t>
-      </w:r>
-      <w:proofErr w:type="spellEnd"/>
-      <w:r>
-        <w:rPr>
-          <w:rStyle w:val="aff0"/>
-          <w:i w:val="0"/>
-        </w:rPr>
-        <w:t xml:space="preserve"> </w:t>
-      </w:r>
-      <w:proofErr w:type="spellStart"/>
-      <w:r>
-        <w:rPr>
-          <w:rStyle w:val="aff0"/>
-          <w:i w:val="0"/>
-        </w:rPr>
-        <w:t>Co-Occurrence</w:t>
-      </w:r>
-      <w:proofErr w:type="spellEnd"/>
-      <w:r>
-        <w:rPr>
-          <w:rStyle w:val="aff0"/>
-          <w:i w:val="0"/>
-        </w:rPr>
-        <w:t xml:space="preserve"> </w:t>
-      </w:r>
-      <w:proofErr w:type="spellStart"/>
-      <w:r>
-        <w:rPr>
-          <w:rStyle w:val="aff0"/>
-          <w:i w:val="0"/>
-        </w:rPr>
-        <w:t>Matrix</w:t>
-      </w:r>
-      <w:proofErr w:type="spellEnd"/>
-      <w:r>
-        <w:rPr>
-          <w:rStyle w:val="aff0"/>
-          <w:i w:val="0"/>
-        </w:rPr>
-        <w:t xml:space="preserve"> (</w:t>
+      <w:r>
+        <w:rPr>
+          <w:rStyle w:val="aff0"/>
+          <w:i w:val="0"/>
+        </w:rPr>
+        <w:t>Gray Level Co-Occurrence Matrix (</w:t>
       </w:r>
       <w:r>
         <w:rPr>
@@ -14570,6 +14012,7 @@
       <w:r>
         <w:rPr>
           <w:noProof/>
+          <w:lang w:eastAsia="ru-RU"/>
         </w:rPr>
         <w:lastRenderedPageBreak/>
         <w:drawing>
@@ -14611,6 +14054,7 @@
       <w:r>
         <w:rPr>
           <w:noProof/>
+          <w:lang w:eastAsia="ru-RU"/>
         </w:rPr>
         <w:drawing>
           <wp:inline distT="0" distB="0" distL="0" distR="0" wp14:anchorId="3DD79CEE" wp14:editId="6E061B37">
@@ -15011,8 +14455,8 @@
           <w:rStyle w:val="aff0"/>
         </w:rPr>
       </w:pPr>
-      <w:bookmarkStart w:id="235" w:name="_Toc104901026"/>
-      <w:bookmarkStart w:id="236" w:name="_Toc106120229"/>
+      <w:bookmarkStart w:id="234" w:name="_Toc104901026"/>
+      <w:bookmarkStart w:id="235" w:name="_Toc106120229"/>
       <w:r>
         <w:rPr>
           <w:rStyle w:val="aff0"/>
@@ -15045,8 +14489,8 @@
         </w:rPr>
         <w:t xml:space="preserve"> </w:t>
       </w:r>
+      <w:bookmarkEnd w:id="234"/>
       <w:bookmarkEnd w:id="235"/>
-      <w:bookmarkEnd w:id="236"/>
     </w:p>
     <w:p>
       <w:pPr>
@@ -15196,21 +14640,12 @@
         </w:rPr>
         <w:t xml:space="preserve"> </w:t>
       </w:r>
-      <w:proofErr w:type="gramStart"/>
-      <w:r>
-        <w:rPr>
-          <w:rStyle w:val="aff0"/>
-          <w:i w:val="0"/>
-        </w:rPr>
-        <w:t>пар</w:t>
-      </w:r>
-      <w:proofErr w:type="gramEnd"/>
-      <w:r>
-        <w:rPr>
-          <w:rStyle w:val="aff0"/>
-          <w:i w:val="0"/>
-        </w:rPr>
-        <w:t xml:space="preserve"> фотография</w:t>
+      <w:r>
+        <w:rPr>
+          <w:rStyle w:val="aff0"/>
+          <w:i w:val="0"/>
+        </w:rPr>
+        <w:t>пар фотография</w:t>
       </w:r>
       <w:r>
         <w:rPr>
@@ -15483,15 +14918,7 @@
           <w:rStyle w:val="aff0"/>
           <w:i w:val="0"/>
         </w:rPr>
-        <w:t>d = ||</w:t>
-      </w:r>
-      <w:proofErr w:type="spellStart"/>
-      <w:r>
-        <w:rPr>
-          <w:rStyle w:val="aff0"/>
-          <w:i w:val="0"/>
-        </w:rPr>
-        <w:t>φ</w:t>
+        <w:t>d = ||φ</w:t>
       </w:r>
       <w:r>
         <w:rPr>
@@ -15501,21 +14928,12 @@
         </w:rPr>
         <w:t>s</w:t>
       </w:r>
-      <w:proofErr w:type="spellEnd"/>
-      <w:r>
-        <w:rPr>
-          <w:rStyle w:val="aff0"/>
-          <w:i w:val="0"/>
-        </w:rPr>
-        <w:t xml:space="preserve"> − </w:t>
-      </w:r>
-      <w:proofErr w:type="spellStart"/>
-      <w:r>
-        <w:rPr>
-          <w:rStyle w:val="aff0"/>
-          <w:i w:val="0"/>
-        </w:rPr>
-        <w:t>φ</w:t>
+      <w:r>
+        <w:rPr>
+          <w:rStyle w:val="aff0"/>
+          <w:i w:val="0"/>
+        </w:rPr>
+        <w:t xml:space="preserve"> − φ</w:t>
       </w:r>
       <w:r>
         <w:rPr>
@@ -15525,7 +14943,6 @@
         </w:rPr>
         <w:t>p</w:t>
       </w:r>
-      <w:proofErr w:type="spellEnd"/>
       <w:r>
         <w:rPr>
           <w:rStyle w:val="aff0"/>
@@ -15869,15 +15286,7 @@
           <w:rStyle w:val="aff0"/>
           <w:i w:val="0"/>
         </w:rPr>
-        <w:t>C(</w:t>
-      </w:r>
-      <w:proofErr w:type="spellStart"/>
-      <w:r>
-        <w:rPr>
-          <w:rStyle w:val="aff0"/>
-          <w:i w:val="0"/>
-        </w:rPr>
-        <w:t>I</w:t>
+        <w:t>C(I</w:t>
       </w:r>
       <w:r>
         <w:rPr>
@@ -15887,7 +15296,6 @@
         </w:rPr>
         <w:t>s</w:t>
       </w:r>
-      <w:proofErr w:type="spellEnd"/>
       <w:r>
         <w:rPr>
           <w:rStyle w:val="aff0"/>
@@ -15931,15 +15339,7 @@
           <w:rStyle w:val="aff0"/>
           <w:i w:val="0"/>
         </w:rPr>
-        <w:t>C(</w:t>
-      </w:r>
-      <w:proofErr w:type="spellStart"/>
-      <w:r>
-        <w:rPr>
-          <w:rStyle w:val="aff0"/>
-          <w:i w:val="0"/>
-        </w:rPr>
-        <w:t>I</w:t>
+        <w:t>C(I</w:t>
       </w:r>
       <w:r>
         <w:rPr>
@@ -15949,7 +15349,6 @@
         </w:rPr>
         <w:t>p</w:t>
       </w:r>
-      <w:proofErr w:type="spellEnd"/>
       <w:r>
         <w:rPr>
           <w:rStyle w:val="aff0"/>
@@ -16004,8 +15403,7 @@
           <w:lang w:val="en-US"/>
         </w:rPr>
       </w:pPr>
-      <w:proofErr w:type="spellStart"/>
-      <w:proofErr w:type="gramStart"/>
+      <w:bookmarkStart w:id="236" w:name="_GoBack"/>
       <w:r>
         <w:rPr>
           <w:rStyle w:val="aff0"/>
@@ -16023,8 +15421,6 @@
         </w:rPr>
         <w:t>j,k</w:t>
       </w:r>
-      <w:proofErr w:type="spellEnd"/>
-      <w:proofErr w:type="gramEnd"/>
       <w:r>
         <w:rPr>
           <w:rStyle w:val="aff0"/>
@@ -16113,16 +15509,7 @@
           <w:i w:val="0"/>
           <w:lang w:val="en-US"/>
         </w:rPr>
-        <w:t>(</w:t>
-      </w:r>
-      <w:proofErr w:type="spellStart"/>
-      <w:r>
-        <w:rPr>
-          <w:rStyle w:val="aff0"/>
-          <w:i w:val="0"/>
-          <w:lang w:val="en-US"/>
-        </w:rPr>
-        <w:t>T</w:t>
+        <w:t>(T</w:t>
       </w:r>
       <w:r>
         <w:rPr>
@@ -16142,7 +15529,6 @@
         </w:rPr>
         <w:t>s</w:t>
       </w:r>
-      <w:proofErr w:type="spellEnd"/>
       <w:r>
         <w:rPr>
           <w:rStyle w:val="aff0"/>
@@ -16152,6 +15538,7 @@
         <w:t xml:space="preserve">)|| </w:t>
       </w:r>
     </w:p>
+    <w:bookmarkEnd w:id="236"/>
     <w:p>
       <w:pPr>
         <w:tabs>
@@ -16166,8 +15553,6 @@
           <w:lang w:val="en-US"/>
         </w:rPr>
       </w:pPr>
-      <w:proofErr w:type="spellStart"/>
-      <w:proofErr w:type="gramStart"/>
       <w:r>
         <w:rPr>
           <w:rStyle w:val="aff0"/>
@@ -16185,8 +15570,6 @@
         </w:rPr>
         <w:t>j,k</w:t>
       </w:r>
-      <w:proofErr w:type="spellEnd"/>
-      <w:proofErr w:type="gramEnd"/>
       <w:r>
         <w:rPr>
           <w:rStyle w:val="aff0"/>
@@ -16210,16 +15593,7 @@
           <w:i w:val="0"/>
           <w:lang w:val="en-US"/>
         </w:rPr>
-        <w:t>) = ||</w:t>
-      </w:r>
-      <w:proofErr w:type="spellStart"/>
-      <w:r>
-        <w:rPr>
-          <w:rStyle w:val="aff0"/>
-          <w:i w:val="0"/>
-          <w:lang w:val="en-US"/>
-        </w:rPr>
-        <w:t>τ</w:t>
+        <w:t>) = ||τ</w:t>
       </w:r>
       <w:r>
         <w:rPr>
@@ -16230,7 +15604,6 @@
         </w:rPr>
         <w:t>k</w:t>
       </w:r>
-      <w:proofErr w:type="spellEnd"/>
       <w:r>
         <w:rPr>
           <w:rStyle w:val="aff0"/>
@@ -16254,16 +15627,7 @@
           <w:i w:val="0"/>
           <w:lang w:val="en-US"/>
         </w:rPr>
-        <w:t xml:space="preserve">) − </w:t>
-      </w:r>
-      <w:proofErr w:type="spellStart"/>
-      <w:r>
-        <w:rPr>
-          <w:rStyle w:val="aff0"/>
-          <w:i w:val="0"/>
-          <w:lang w:val="en-US"/>
-        </w:rPr>
-        <w:t>τ</w:t>
+        <w:t>) − τ</w:t>
       </w:r>
       <w:r>
         <w:rPr>
@@ -16274,23 +15638,13 @@
         </w:rPr>
         <w:t>k</w:t>
       </w:r>
-      <w:proofErr w:type="spellEnd"/>
       <w:r>
         <w:rPr>
           <w:rStyle w:val="aff0"/>
           <w:i w:val="0"/>
           <w:lang w:val="en-US"/>
         </w:rPr>
-        <w:t>(</w:t>
-      </w:r>
-      <w:proofErr w:type="spellStart"/>
-      <w:r>
-        <w:rPr>
-          <w:rStyle w:val="aff0"/>
-          <w:i w:val="0"/>
-          <w:lang w:val="en-US"/>
-        </w:rPr>
-        <w:t>T</w:t>
+        <w:t>(T</w:t>
       </w:r>
       <w:r>
         <w:rPr>
@@ -16310,7 +15664,6 @@
         </w:rPr>
         <w:t>p</w:t>
       </w:r>
-      <w:proofErr w:type="spellEnd"/>
       <w:r>
         <w:rPr>
           <w:rStyle w:val="aff0"/>
@@ -16340,16 +15693,7 @@
           <w:i w:val="0"/>
           <w:lang w:val="en-US"/>
         </w:rPr>
-        <w:t xml:space="preserve"> </w:t>
-      </w:r>
-      <w:proofErr w:type="spellStart"/>
-      <w:r>
-        <w:rPr>
-          <w:rStyle w:val="aff0"/>
-          <w:i w:val="0"/>
-          <w:lang w:val="en-US"/>
-        </w:rPr>
-        <w:t>τ</w:t>
+        <w:t xml:space="preserve"> τ</w:t>
       </w:r>
       <w:r>
         <w:rPr>
@@ -16360,7 +15704,6 @@
         </w:rPr>
         <w:t>k</w:t>
       </w:r>
-      <w:proofErr w:type="spellEnd"/>
       <w:r>
         <w:rPr>
           <w:rStyle w:val="aff0"/>
@@ -16415,7 +15758,6 @@
         </w:rPr>
         <w:t>k-</w:t>
       </w:r>
-      <w:proofErr w:type="spellStart"/>
       <w:r>
         <w:rPr>
           <w:rStyle w:val="aff0"/>
@@ -16423,7 +15765,6 @@
         </w:rPr>
         <w:t>го</w:t>
       </w:r>
-      <w:proofErr w:type="spellEnd"/>
       <w:r>
         <w:rPr>
           <w:rStyle w:val="aff0"/>
@@ -16573,23 +15914,7 @@
           <w:rStyle w:val="aff0"/>
           <w:i w:val="0"/>
         </w:rPr>
-        <w:t xml:space="preserve">Алгоритм переноса стиля [13] преобразует полученное на вход изображение в соответствии с выбранным стилем (цветовым наполнением, текстурой), полученным из второго изображения. В данной работе для переноса стиля используется архитектура нейронной сети, предложенная в работе [14]. Данная сеть состоит из трех подсетей – подсети, непосредственно осуществляющей перенос стиля, подсети, предсказывающей </w:t>
-      </w:r>
-      <w:proofErr w:type="spellStart"/>
-      <w:r>
-        <w:rPr>
-          <w:rStyle w:val="aff0"/>
-          <w:i w:val="0"/>
-        </w:rPr>
-        <w:t>эмбеддинги</w:t>
-      </w:r>
-      <w:proofErr w:type="spellEnd"/>
-      <w:r>
-        <w:rPr>
-          <w:rStyle w:val="aff0"/>
-          <w:i w:val="0"/>
-        </w:rPr>
-        <w:t xml:space="preserve"> для подсети переноса стиля и подсети потерь. Первая подсеть осуществляет преобразование входного изображения на основе полученных от второй подсети данных. Архитектура данной сети представлена на рисунке 1</w:t>
+        <w:t>Алгоритм переноса стиля [13] преобразует полученное на вход изображение в соответствии с выбранным стилем (цветовым наполнением, текстурой), полученным из второго изображения. В данной работе для переноса стиля используется архитектура нейронной сети, предложенная в работе [14]. Данная сеть состоит из трех подсетей – подсети, непосредственно осуществляющей перенос стиля, подсети, предсказывающей эмбеддинги для подсети переноса стиля и подсети потерь. Первая подсеть осуществляет преобразование входного изображения на основе полученных от второй подсети данных. Архитектура данной сети представлена на рисунке 1</w:t>
       </w:r>
       <w:r>
         <w:rPr>
@@ -17082,55 +16407,7 @@
           <w:rStyle w:val="aff0"/>
           <w:i w:val="0"/>
         </w:rPr>
-        <w:t xml:space="preserve">Исследование производилось следующим образом – из пары изображений одного и того же человека вычислялись </w:t>
-      </w:r>
-      <w:proofErr w:type="spellStart"/>
-      <w:r>
-        <w:rPr>
-          <w:rStyle w:val="aff0"/>
-          <w:i w:val="0"/>
-        </w:rPr>
-        <w:t>энкодинги</w:t>
-      </w:r>
-      <w:proofErr w:type="spellEnd"/>
-      <w:r>
-        <w:rPr>
-          <w:rStyle w:val="aff0"/>
-          <w:i w:val="0"/>
-        </w:rPr>
-        <w:t xml:space="preserve"> лиц при помощи метода, описанного в работе [15], после чего вычислялась мера близости (евклидово расстояние) между получившимися </w:t>
-      </w:r>
-      <w:proofErr w:type="spellStart"/>
-      <w:r>
-        <w:rPr>
-          <w:rStyle w:val="aff0"/>
-          <w:i w:val="0"/>
-        </w:rPr>
-        <w:t>энкодингами</w:t>
-      </w:r>
-      <w:proofErr w:type="spellEnd"/>
-      <w:r>
-        <w:rPr>
-          <w:rStyle w:val="aff0"/>
-          <w:i w:val="0"/>
-        </w:rPr>
-        <w:t xml:space="preserve">. Расстояние усреднялось по всему тестовому набору. Таким образом были получены средние значения расстояния между </w:t>
-      </w:r>
-      <w:proofErr w:type="spellStart"/>
-      <w:r>
-        <w:rPr>
-          <w:rStyle w:val="aff0"/>
-          <w:i w:val="0"/>
-        </w:rPr>
-        <w:t>энкодингами</w:t>
-      </w:r>
-      <w:proofErr w:type="spellEnd"/>
-      <w:r>
-        <w:rPr>
-          <w:rStyle w:val="aff0"/>
-          <w:i w:val="0"/>
-        </w:rPr>
-        <w:t xml:space="preserve"> для пар вида (портретное фото, набросок) и (портретное фото с перенесенным стилем наброска, набросок). Результаты исследования приведены в таблице 1:</w:t>
+        <w:t>Исследование производилось следующим образом – из пары изображений одного и того же человека вычислялись энкодинги лиц при помощи метода, описанного в работе [15], после чего вычислялась мера близости (евклидово расстояние) между получившимися энкодингами. Расстояние усреднялось по всему тестовому набору. Таким образом были получены средние значения расстояния между энкодингами для пар вида (портретное фото, набросок) и (портретное фото с перенесенным стилем наброска, набросок). Результаты исследования приведены в таблице 1:</w:t>
       </w:r>
     </w:p>
     <w:tbl>
@@ -17304,7 +16581,6 @@
               </w:rPr>
               <w:t xml:space="preserve">Среднее расстояние </w:t>
             </w:r>
-            <w:proofErr w:type="spellStart"/>
             <w:r>
               <w:rPr>
                 <w:rFonts w:ascii="Times New Roman" w:hAnsi="Times New Roman"/>
@@ -17316,7 +16592,6 @@
               </w:rPr>
               <w:t>Arcface</w:t>
             </w:r>
-            <w:proofErr w:type="spellEnd"/>
           </w:p>
         </w:tc>
       </w:tr>
@@ -17564,23 +16839,7 @@
           <w:rStyle w:val="aff0"/>
           <w:i w:val="0"/>
         </w:rPr>
-        <w:t xml:space="preserve">Как видно из приведенных в таблице 1 значений, использование переноса стиля позволило сократить меру близости </w:t>
-      </w:r>
-      <w:proofErr w:type="spellStart"/>
-      <w:r>
-        <w:rPr>
-          <w:rStyle w:val="aff0"/>
-          <w:i w:val="0"/>
-        </w:rPr>
-        <w:t>энкодингов</w:t>
-      </w:r>
-      <w:proofErr w:type="spellEnd"/>
-      <w:r>
-        <w:rPr>
-          <w:rStyle w:val="aff0"/>
-          <w:i w:val="0"/>
-        </w:rPr>
-        <w:t xml:space="preserve"> изображений в среднем в 1,07 раз</w:t>
+        <w:t>Как видно из приведенных в таблице 1 значений, использование переноса стиля позволило сократить меру близости энкодингов изображений в среднем в 1,07 раз</w:t>
       </w:r>
       <w:r>
         <w:rPr>
@@ -17589,7 +16848,6 @@
         </w:rPr>
         <w:t xml:space="preserve"> для </w:t>
       </w:r>
-      <w:proofErr w:type="spellStart"/>
       <w:r>
         <w:rPr>
           <w:rStyle w:val="aff0"/>
@@ -17598,7 +16856,6 @@
         </w:rPr>
         <w:t>dlib</w:t>
       </w:r>
-      <w:proofErr w:type="spellEnd"/>
       <w:r>
         <w:rPr>
           <w:rStyle w:val="aff0"/>
@@ -17613,7 +16870,6 @@
         </w:rPr>
         <w:t xml:space="preserve">и в 1.75 раз для </w:t>
       </w:r>
-      <w:proofErr w:type="spellStart"/>
       <w:r>
         <w:rPr>
           <w:rStyle w:val="aff0"/>
@@ -17622,7 +16878,6 @@
         </w:rPr>
         <w:t>arcface</w:t>
       </w:r>
-      <w:proofErr w:type="spellEnd"/>
       <w:r>
         <w:rPr>
           <w:rStyle w:val="aff0"/>
@@ -17659,7 +16914,6 @@
         <w:lastRenderedPageBreak/>
         <w:t xml:space="preserve">по наброску с использованием </w:t>
       </w:r>
-      <w:proofErr w:type="spellStart"/>
       <w:r>
         <w:rPr>
           <w:rStyle w:val="aff0"/>
@@ -17668,7 +16922,6 @@
         </w:rPr>
         <w:t>dlib</w:t>
       </w:r>
-      <w:proofErr w:type="spellEnd"/>
       <w:r>
         <w:rPr>
           <w:rStyle w:val="aff0"/>
@@ -17690,7 +16943,6 @@
         </w:rPr>
         <w:t xml:space="preserve"> и значительно помогает если использовать </w:t>
       </w:r>
-      <w:proofErr w:type="spellStart"/>
       <w:r>
         <w:rPr>
           <w:rStyle w:val="aff0"/>
@@ -17699,7 +16951,6 @@
         </w:rPr>
         <w:t>arcface</w:t>
       </w:r>
-      <w:proofErr w:type="spellEnd"/>
       <w:r>
         <w:rPr>
           <w:rStyle w:val="aff0"/>
@@ -17834,7 +17085,6 @@
         </w:rPr>
         <w:t xml:space="preserve">Для разработки программы была использована ранее рассмотренная в пункте 6 библиотека </w:t>
       </w:r>
-      <w:proofErr w:type="spellStart"/>
       <w:r>
         <w:rPr>
           <w:rFonts w:ascii="Times New Roman" w:hAnsi="Times New Roman"/>
@@ -17844,7 +17094,6 @@
         </w:rPr>
         <w:t>tensorflow</w:t>
       </w:r>
-      <w:proofErr w:type="spellEnd"/>
       <w:r>
         <w:rPr>
           <w:rFonts w:ascii="Times New Roman" w:hAnsi="Times New Roman"/>
@@ -17853,7 +17102,6 @@
         </w:rPr>
         <w:t xml:space="preserve"> и библиотека </w:t>
       </w:r>
-      <w:proofErr w:type="spellStart"/>
       <w:r>
         <w:rPr>
           <w:rFonts w:ascii="Times New Roman" w:hAnsi="Times New Roman"/>
@@ -17863,7 +17111,6 @@
         </w:rPr>
         <w:t>arcface</w:t>
       </w:r>
-      <w:proofErr w:type="spellEnd"/>
       <w:r>
         <w:rPr>
           <w:rFonts w:ascii="Times New Roman" w:hAnsi="Times New Roman"/>
@@ -17946,7 +17193,6 @@
           <w:sz w:val="28"/>
         </w:rPr>
       </w:pPr>
-      <w:proofErr w:type="spellStart"/>
       <w:r>
         <w:rPr>
           <w:rFonts w:ascii="Times New Roman" w:hAnsi="Times New Roman"/>
@@ -17956,34 +17202,31 @@
         </w:rPr>
         <w:t>utils</w:t>
       </w:r>
-      <w:proofErr w:type="spellEnd"/>
       <w:r>
         <w:rPr>
           <w:rFonts w:ascii="Times New Roman" w:hAnsi="Times New Roman"/>
           <w:iCs/>
           <w:sz w:val="28"/>
         </w:rPr>
-        <w:t xml:space="preserve"> – этот модуль содержит в себе необходимые для подсчета </w:t>
-      </w:r>
-      <w:proofErr w:type="spellStart"/>
+        <w:t xml:space="preserve"> – этот модуль содержит в себе необходимые для подсчета эмбеддингов функции с помощью </w:t>
+      </w:r>
       <w:r>
         <w:rPr>
           <w:rFonts w:ascii="Times New Roman" w:hAnsi="Times New Roman"/>
           <w:iCs/>
           <w:sz w:val="28"/>
-        </w:rPr>
-        <w:t>эмбеддингов</w:t>
-      </w:r>
-      <w:proofErr w:type="spellEnd"/>
+          <w:lang w:val="en-US"/>
+        </w:rPr>
+        <w:t>arcface</w:t>
+      </w:r>
       <w:r>
         <w:rPr>
           <w:rFonts w:ascii="Times New Roman" w:hAnsi="Times New Roman"/>
           <w:iCs/>
           <w:sz w:val="28"/>
         </w:rPr>
-        <w:t xml:space="preserve"> функции с помощью </w:t>
-      </w:r>
-      <w:proofErr w:type="spellStart"/>
+        <w:t xml:space="preserve"> так и </w:t>
+      </w:r>
       <w:r>
         <w:rPr>
           <w:rFonts w:ascii="Times New Roman" w:hAnsi="Times New Roman"/>
@@ -17991,45 +17234,15 @@
           <w:sz w:val="28"/>
           <w:lang w:val="en-US"/>
         </w:rPr>
-        <w:t>arcface</w:t>
-      </w:r>
-      <w:proofErr w:type="spellEnd"/>
+        <w:t>tensorflow</w:t>
+      </w:r>
       <w:r>
         <w:rPr>
           <w:rFonts w:ascii="Times New Roman" w:hAnsi="Times New Roman"/>
           <w:iCs/>
           <w:sz w:val="28"/>
         </w:rPr>
-        <w:t xml:space="preserve"> так и </w:t>
-      </w:r>
-      <w:proofErr w:type="spellStart"/>
-      <w:proofErr w:type="gramStart"/>
-      <w:r>
-        <w:rPr>
-          <w:rFonts w:ascii="Times New Roman" w:hAnsi="Times New Roman"/>
-          <w:iCs/>
-          <w:sz w:val="28"/>
-          <w:lang w:val="en-US"/>
-        </w:rPr>
-        <w:t>tensorflow</w:t>
-      </w:r>
-      <w:proofErr w:type="spellEnd"/>
-      <w:r>
-        <w:rPr>
-          <w:rFonts w:ascii="Times New Roman" w:hAnsi="Times New Roman"/>
-          <w:iCs/>
-          <w:sz w:val="28"/>
-        </w:rPr>
-        <w:t>(</w:t>
-      </w:r>
-      <w:proofErr w:type="gramEnd"/>
-      <w:r>
-        <w:rPr>
-          <w:rFonts w:ascii="Times New Roman" w:hAnsi="Times New Roman"/>
-          <w:iCs/>
-          <w:sz w:val="28"/>
-        </w:rPr>
-        <w:t xml:space="preserve">использовался для проведения эксперимента с переносом стиля) </w:t>
+        <w:t xml:space="preserve">(использовался для проведения эксперимента с переносом стиля) </w:t>
       </w:r>
     </w:p>
     <w:p>
@@ -18075,7 +17288,6 @@
         </w:rPr>
         <w:t xml:space="preserve">модуль в котором были произведены тесты переноса стиля, а также распознавания лица с помощью </w:t>
       </w:r>
-      <w:proofErr w:type="spellStart"/>
       <w:r>
         <w:rPr>
           <w:rFonts w:ascii="Times New Roman" w:hAnsi="Times New Roman"/>
@@ -18085,7 +17297,6 @@
         </w:rPr>
         <w:t>arcface</w:t>
       </w:r>
-      <w:proofErr w:type="spellEnd"/>
       <w:r>
         <w:rPr>
           <w:rFonts w:ascii="Times New Roman" w:hAnsi="Times New Roman"/>
@@ -18102,23 +17313,13 @@
         </w:rPr>
         <w:t xml:space="preserve">и </w:t>
       </w:r>
-      <w:proofErr w:type="spellStart"/>
       <w:r>
         <w:rPr>
           <w:rFonts w:ascii="Times New Roman" w:hAnsi="Times New Roman"/>
           <w:iCs/>
           <w:sz w:val="28"/>
         </w:rPr>
-        <w:t>tensorflow</w:t>
-      </w:r>
-      <w:proofErr w:type="spellEnd"/>
-      <w:r>
-        <w:rPr>
-          <w:rFonts w:ascii="Times New Roman" w:hAnsi="Times New Roman"/>
-          <w:iCs/>
-          <w:sz w:val="28"/>
-        </w:rPr>
-        <w:t>;</w:t>
+        <w:t>tensorflow;</w:t>
       </w:r>
     </w:p>
     <w:p>
@@ -18139,50 +17340,46 @@
           <w:sz w:val="28"/>
         </w:rPr>
       </w:pPr>
-      <w:proofErr w:type="spellStart"/>
       <w:r>
         <w:rPr>
           <w:rFonts w:ascii="Times New Roman" w:hAnsi="Times New Roman"/>
           <w:iCs/>
           <w:sz w:val="28"/>
         </w:rPr>
-        <w:t>pipeline_implementation</w:t>
-      </w:r>
-      <w:proofErr w:type="spellEnd"/>
+        <w:t xml:space="preserve">pipeline_implementation – </w:t>
+      </w:r>
       <w:r>
         <w:rPr>
           <w:rFonts w:ascii="Times New Roman" w:hAnsi="Times New Roman"/>
           <w:iCs/>
           <w:sz w:val="28"/>
         </w:rPr>
-        <w:t xml:space="preserve"> – </w:t>
+        <w:t xml:space="preserve">модуль, в котором из видеопотока с помощью </w:t>
       </w:r>
       <w:r>
         <w:rPr>
           <w:rFonts w:ascii="Times New Roman" w:hAnsi="Times New Roman"/>
           <w:iCs/>
           <w:sz w:val="28"/>
-        </w:rPr>
-        <w:t xml:space="preserve">модуль, в котором из видеопотока с помощью </w:t>
-      </w:r>
-      <w:proofErr w:type="spellStart"/>
+          <w:lang w:val="en-US"/>
+        </w:rPr>
+        <w:t>arcface</w:t>
+      </w:r>
       <w:r>
         <w:rPr>
           <w:rFonts w:ascii="Times New Roman" w:hAnsi="Times New Roman"/>
           <w:iCs/>
           <w:sz w:val="28"/>
-          <w:lang w:val="en-US"/>
-        </w:rPr>
-        <w:t>arcface</w:t>
-      </w:r>
-      <w:proofErr w:type="spellEnd"/>
+        </w:rPr>
+        <w:t xml:space="preserve"> </w:t>
+      </w:r>
       <w:r>
         <w:rPr>
           <w:rFonts w:ascii="Times New Roman" w:hAnsi="Times New Roman"/>
           <w:iCs/>
           <w:sz w:val="28"/>
         </w:rPr>
-        <w:t xml:space="preserve"> </w:t>
+        <w:t xml:space="preserve">происходит детектирование лица. </w:t>
       </w:r>
       <w:r>
         <w:rPr>
@@ -18190,7 +17387,7 @@
           <w:iCs/>
           <w:sz w:val="28"/>
         </w:rPr>
-        <w:t xml:space="preserve">происходит детектирование лица. </w:t>
+        <w:t>Далее для обнаруженного лица подсчитываются эмбедденги и находится наиболее близкое по расстоянию</w:t>
       </w:r>
       <w:r>
         <w:rPr>
@@ -18198,51 +17395,7 @@
           <w:iCs/>
           <w:sz w:val="28"/>
         </w:rPr>
-        <w:t xml:space="preserve">Далее для обнаруженного лица подсчитываются </w:t>
-      </w:r>
-      <w:proofErr w:type="spellStart"/>
-      <w:r>
-        <w:rPr>
-          <w:rFonts w:ascii="Times New Roman" w:hAnsi="Times New Roman"/>
-          <w:iCs/>
-          <w:sz w:val="28"/>
-        </w:rPr>
-        <w:t>эмбедденги</w:t>
-      </w:r>
-      <w:proofErr w:type="spellEnd"/>
-      <w:r>
-        <w:rPr>
-          <w:rFonts w:ascii="Times New Roman" w:hAnsi="Times New Roman"/>
-          <w:iCs/>
-          <w:sz w:val="28"/>
-        </w:rPr>
-        <w:t xml:space="preserve"> и находится наиболее близкое по расстоянию</w:t>
-      </w:r>
-      <w:r>
-        <w:rPr>
-          <w:rFonts w:ascii="Times New Roman" w:hAnsi="Times New Roman"/>
-          <w:iCs/>
-          <w:sz w:val="28"/>
-        </w:rPr>
-        <w:t xml:space="preserve"> между </w:t>
-      </w:r>
-      <w:proofErr w:type="spellStart"/>
-      <w:r>
-        <w:rPr>
-          <w:rFonts w:ascii="Times New Roman" w:hAnsi="Times New Roman"/>
-          <w:iCs/>
-          <w:sz w:val="28"/>
-        </w:rPr>
-        <w:t>эмбедденгами</w:t>
-      </w:r>
-      <w:proofErr w:type="spellEnd"/>
-      <w:r>
-        <w:rPr>
-          <w:rFonts w:ascii="Times New Roman" w:hAnsi="Times New Roman"/>
-          <w:iCs/>
-          <w:sz w:val="28"/>
-        </w:rPr>
-        <w:t xml:space="preserve"> изображение</w:t>
+        <w:t xml:space="preserve"> между эмбедденгами изображение</w:t>
       </w:r>
       <w:r>
         <w:rPr>
@@ -18339,59 +17492,21 @@
           <w:sz w:val="28"/>
         </w:rPr>
       </w:pPr>
-      <w:proofErr w:type="spellStart"/>
       <w:r>
         <w:rPr>
           <w:rFonts w:ascii="Times New Roman" w:hAnsi="Times New Roman"/>
           <w:iCs/>
           <w:sz w:val="28"/>
         </w:rPr>
-        <w:t>output_embeds</w:t>
-      </w:r>
-      <w:proofErr w:type="spellEnd"/>
+        <w:t xml:space="preserve">output_embeds – </w:t>
+      </w:r>
       <w:r>
         <w:rPr>
           <w:rFonts w:ascii="Times New Roman" w:hAnsi="Times New Roman"/>
           <w:iCs/>
           <w:sz w:val="28"/>
         </w:rPr>
-        <w:t xml:space="preserve"> – </w:t>
-      </w:r>
-      <w:proofErr w:type="gramStart"/>
-      <w:r>
-        <w:rPr>
-          <w:rFonts w:ascii="Times New Roman" w:hAnsi="Times New Roman"/>
-          <w:iCs/>
-          <w:sz w:val="28"/>
-        </w:rPr>
-        <w:t>модуль</w:t>
-      </w:r>
-      <w:proofErr w:type="gramEnd"/>
-      <w:r>
-        <w:rPr>
-          <w:rFonts w:ascii="Times New Roman" w:hAnsi="Times New Roman"/>
-          <w:iCs/>
-          <w:sz w:val="28"/>
-        </w:rPr>
-        <w:t xml:space="preserve"> в котором хранятся подсчитанные ранее </w:t>
-      </w:r>
-      <w:proofErr w:type="spellStart"/>
-      <w:r>
-        <w:rPr>
-          <w:rFonts w:ascii="Times New Roman" w:hAnsi="Times New Roman"/>
-          <w:iCs/>
-          <w:sz w:val="28"/>
-        </w:rPr>
-        <w:t>эмбедденги</w:t>
-      </w:r>
-      <w:proofErr w:type="spellEnd"/>
-      <w:r>
-        <w:rPr>
-          <w:rFonts w:ascii="Times New Roman" w:hAnsi="Times New Roman"/>
-          <w:iCs/>
-          <w:sz w:val="28"/>
-        </w:rPr>
-        <w:t xml:space="preserve"> для тестового набора изображений.</w:t>
+        <w:t>модуль в котором хранятся подсчитанные ранее эмбедденги для тестового набора изображений.</w:t>
       </w:r>
     </w:p>
     <w:p>
@@ -18512,7 +17627,6 @@
         </w:rPr>
         <w:t xml:space="preserve">видеопотока с помощью </w:t>
       </w:r>
-      <w:proofErr w:type="spellStart"/>
       <w:r>
         <w:rPr>
           <w:rFonts w:ascii="Times New Roman" w:hAnsi="Times New Roman"/>
@@ -18521,7 +17635,6 @@
         </w:rPr>
         <w:t>arcface</w:t>
       </w:r>
-      <w:proofErr w:type="spellEnd"/>
       <w:r>
         <w:rPr>
           <w:rFonts w:ascii="Times New Roman" w:hAnsi="Times New Roman"/>
@@ -18552,43 +17665,7 @@
           <w:iCs/>
           <w:sz w:val="28"/>
         </w:rPr>
-        <w:t xml:space="preserve">алее для обнаруженного лица подсчитываются </w:t>
-      </w:r>
-      <w:proofErr w:type="spellStart"/>
-      <w:r>
-        <w:rPr>
-          <w:rFonts w:ascii="Times New Roman" w:hAnsi="Times New Roman"/>
-          <w:iCs/>
-          <w:sz w:val="28"/>
-        </w:rPr>
-        <w:t>эмбедденги</w:t>
-      </w:r>
-      <w:proofErr w:type="spellEnd"/>
-      <w:r>
-        <w:rPr>
-          <w:rFonts w:ascii="Times New Roman" w:hAnsi="Times New Roman"/>
-          <w:iCs/>
-          <w:sz w:val="28"/>
-        </w:rPr>
-        <w:t xml:space="preserve"> и находится наиболее близкое по расстоянию между </w:t>
-      </w:r>
-      <w:proofErr w:type="spellStart"/>
-      <w:r>
-        <w:rPr>
-          <w:rFonts w:ascii="Times New Roman" w:hAnsi="Times New Roman"/>
-          <w:iCs/>
-          <w:sz w:val="28"/>
-        </w:rPr>
-        <w:t>эмбедденгами</w:t>
-      </w:r>
-      <w:proofErr w:type="spellEnd"/>
-      <w:r>
-        <w:rPr>
-          <w:rFonts w:ascii="Times New Roman" w:hAnsi="Times New Roman"/>
-          <w:iCs/>
-          <w:sz w:val="28"/>
-        </w:rPr>
-        <w:t xml:space="preserve"> изображ</w:t>
+        <w:t>алее для обнаруженного лица подсчитываются эмбедденги и находится наиболее близкое по расстоянию между эмбедденгами изображ</w:t>
       </w:r>
       <w:r>
         <w:rPr>
@@ -19088,25 +18165,7 @@
           <w:sz w:val="28"/>
           <w:szCs w:val="28"/>
         </w:rPr>
-        <w:t xml:space="preserve">исследована часть задачи распознавания лиц по наброску, а именно - эффективность применения переноса стиля для задач сопоставления лиц на натуралистическом портретном изображении и наброске. По результатам экспериментального исследования выяснилось, что перенос стиля лишь незначительно сокращает меру близости </w:t>
-      </w:r>
-      <w:proofErr w:type="spellStart"/>
-      <w:r>
-        <w:rPr>
-          <w:rFonts w:ascii="Times New Roman" w:hAnsi="Times New Roman"/>
-          <w:sz w:val="28"/>
-          <w:szCs w:val="28"/>
-        </w:rPr>
-        <w:t>энкодингов</w:t>
-      </w:r>
-      <w:proofErr w:type="spellEnd"/>
-      <w:r>
-        <w:rPr>
-          <w:rFonts w:ascii="Times New Roman" w:hAnsi="Times New Roman"/>
-          <w:sz w:val="28"/>
-          <w:szCs w:val="28"/>
-        </w:rPr>
-        <w:t xml:space="preserve"> лиц – чуть менее, чем в 1,1 раз.</w:t>
+        <w:t>исследована часть задачи распознавания лиц по наброску, а именно - эффективность применения переноса стиля для задач сопоставления лиц на натуралистическом портретном изображении и наброске. По результатам экспериментального исследования выяснилось, что перенос стиля лишь незначительно сокращает меру близости энкодингов лиц – чуть менее, чем в 1,1 раз.</w:t>
       </w:r>
     </w:p>
     <w:p>
@@ -19480,7 +18539,6 @@
         </w:rPr>
         <w:t xml:space="preserve"> </w:t>
       </w:r>
-      <w:proofErr w:type="spellStart"/>
       <w:r>
         <w:rPr>
           <w:rFonts w:ascii="Times New Roman" w:hAnsi="Times New Roman"/>
@@ -19488,17 +18546,7 @@
           <w:szCs w:val="28"/>
           <w:lang w:eastAsia="ru-RU"/>
         </w:rPr>
-        <w:t>испр</w:t>
-      </w:r>
-      <w:proofErr w:type="spellEnd"/>
-      <w:r>
-        <w:rPr>
-          <w:rFonts w:ascii="Times New Roman" w:hAnsi="Times New Roman"/>
-          <w:sz w:val="28"/>
-          <w:szCs w:val="28"/>
-          <w:lang w:eastAsia="ru-RU"/>
-        </w:rPr>
-        <w:t xml:space="preserve">. – М. ФИЗМАТЛИТ, 2003. – 784 с. </w:t>
+        <w:t xml:space="preserve">испр. – М. ФИЗМАТЛИТ, 2003. – 784 с. </w:t>
       </w:r>
       <w:r>
         <w:rPr>
@@ -19566,7 +18614,6 @@
         </w:rPr>
         <w:t xml:space="preserve">2. </w:t>
       </w:r>
-      <w:proofErr w:type="spellStart"/>
       <w:r>
         <w:rPr>
           <w:rFonts w:ascii="Times New Roman" w:hAnsi="Times New Roman"/>
@@ -19574,77 +18621,7 @@
           <w:szCs w:val="28"/>
           <w:lang w:val="en-US" w:eastAsia="ru-RU"/>
         </w:rPr>
-        <w:t>Kass</w:t>
-      </w:r>
-      <w:proofErr w:type="spellEnd"/>
-      <w:r>
-        <w:rPr>
-          <w:rFonts w:ascii="Times New Roman" w:hAnsi="Times New Roman"/>
-          <w:sz w:val="28"/>
-          <w:szCs w:val="28"/>
-          <w:lang w:val="en-US" w:eastAsia="ru-RU"/>
-        </w:rPr>
-        <w:t xml:space="preserve"> M., </w:t>
-      </w:r>
-      <w:proofErr w:type="spellStart"/>
-      <w:r>
-        <w:rPr>
-          <w:rFonts w:ascii="Times New Roman" w:hAnsi="Times New Roman"/>
-          <w:sz w:val="28"/>
-          <w:szCs w:val="28"/>
-          <w:lang w:val="en-US" w:eastAsia="ru-RU"/>
-        </w:rPr>
-        <w:t>Witkin</w:t>
-      </w:r>
-      <w:proofErr w:type="spellEnd"/>
-      <w:r>
-        <w:rPr>
-          <w:rFonts w:ascii="Times New Roman" w:hAnsi="Times New Roman"/>
-          <w:sz w:val="28"/>
-          <w:szCs w:val="28"/>
-          <w:lang w:val="en-US" w:eastAsia="ru-RU"/>
-        </w:rPr>
-        <w:t xml:space="preserve"> A., </w:t>
-      </w:r>
-      <w:proofErr w:type="spellStart"/>
-      <w:r>
-        <w:rPr>
-          <w:rFonts w:ascii="Times New Roman" w:hAnsi="Times New Roman"/>
-          <w:sz w:val="28"/>
-          <w:szCs w:val="28"/>
-          <w:lang w:val="en-US" w:eastAsia="ru-RU"/>
-        </w:rPr>
-        <w:t>Terzopoulos</w:t>
-      </w:r>
-      <w:proofErr w:type="spellEnd"/>
-      <w:r>
-        <w:rPr>
-          <w:rFonts w:ascii="Times New Roman" w:hAnsi="Times New Roman"/>
-          <w:sz w:val="28"/>
-          <w:szCs w:val="28"/>
-          <w:lang w:val="en-US" w:eastAsia="ru-RU"/>
-        </w:rPr>
-        <w:t xml:space="preserve"> D. Snakes: Active contour models // Int J </w:t>
-      </w:r>
-      <w:proofErr w:type="spellStart"/>
-      <w:r>
-        <w:rPr>
-          <w:rFonts w:ascii="Times New Roman" w:hAnsi="Times New Roman"/>
-          <w:sz w:val="28"/>
-          <w:szCs w:val="28"/>
-          <w:lang w:val="en-US" w:eastAsia="ru-RU"/>
-        </w:rPr>
-        <w:t>Comput</w:t>
-      </w:r>
-      <w:proofErr w:type="spellEnd"/>
-      <w:r>
-        <w:rPr>
-          <w:rFonts w:ascii="Times New Roman" w:hAnsi="Times New Roman"/>
-          <w:sz w:val="28"/>
-          <w:szCs w:val="28"/>
-          <w:lang w:val="en-US" w:eastAsia="ru-RU"/>
-        </w:rPr>
-        <w:t xml:space="preserve"> Vision. 1988. Vol. 1, № 4. P. 321–331.</w:t>
+        <w:t>Kass M., Witkin A., Terzopoulos D. Snakes: Active contour models // Int J Comput Vision. 1988. Vol. 1, № 4. P. 321–331.</w:t>
       </w:r>
     </w:p>
     <w:p>
@@ -19674,27 +18651,7 @@
           <w:szCs w:val="28"/>
           <w:lang w:val="en-US" w:eastAsia="ru-RU"/>
         </w:rPr>
-        <w:t xml:space="preserve">Yuille A.L., Hallinan P.W., Cohen D.S. Feature extraction from faces using deformable templates // Int J </w:t>
-      </w:r>
-      <w:proofErr w:type="spellStart"/>
-      <w:r>
-        <w:rPr>
-          <w:rFonts w:ascii="Times New Roman" w:hAnsi="Times New Roman"/>
-          <w:sz w:val="28"/>
-          <w:szCs w:val="28"/>
-          <w:lang w:val="en-US" w:eastAsia="ru-RU"/>
-        </w:rPr>
-        <w:t>Comput</w:t>
-      </w:r>
-      <w:proofErr w:type="spellEnd"/>
-      <w:r>
-        <w:rPr>
-          <w:rFonts w:ascii="Times New Roman" w:hAnsi="Times New Roman"/>
-          <w:sz w:val="28"/>
-          <w:szCs w:val="28"/>
-          <w:lang w:val="en-US" w:eastAsia="ru-RU"/>
-        </w:rPr>
-        <w:t xml:space="preserve"> Vision. 1992. Vol. 8, № 2. P. 99–111.</w:t>
+        <w:t>Yuille A.L., Hallinan P.W., Cohen D.S. Feature extraction from faces using deformable templates // Int J Comput Vision. 1992. Vol. 8, № 2. P. 99–111.</w:t>
       </w:r>
     </w:p>
     <w:p>
@@ -19717,7 +18674,6 @@
         </w:rPr>
         <w:t xml:space="preserve">4. </w:t>
       </w:r>
-      <w:proofErr w:type="spellStart"/>
       <w:r>
         <w:rPr>
           <w:rFonts w:ascii="Times New Roman" w:hAnsi="Times New Roman"/>
@@ -19725,17 +18681,7 @@
           <w:szCs w:val="28"/>
           <w:lang w:val="en-US" w:eastAsia="ru-RU"/>
         </w:rPr>
-        <w:t>Cootes</w:t>
-      </w:r>
-      <w:proofErr w:type="spellEnd"/>
-      <w:r>
-        <w:rPr>
-          <w:rFonts w:ascii="Times New Roman" w:hAnsi="Times New Roman"/>
-          <w:sz w:val="28"/>
-          <w:szCs w:val="28"/>
-          <w:lang w:val="en-US" w:eastAsia="ru-RU"/>
-        </w:rPr>
-        <w:t xml:space="preserve"> T., Taylor C. Active Shape Models - “smart snakes” // BMVC. 1992.</w:t>
+        <w:t>Cootes T., Taylor C. Active Shape Models - “smart snakes” // BMVC. 1992.</w:t>
       </w:r>
     </w:p>
     <w:p>
@@ -19758,7 +18704,6 @@
         </w:rPr>
         <w:t xml:space="preserve">5. </w:t>
       </w:r>
-      <w:proofErr w:type="spellStart"/>
       <w:r>
         <w:rPr>
           <w:rFonts w:ascii="Times New Roman" w:hAnsi="Times New Roman"/>
@@ -19766,37 +18711,7 @@
           <w:szCs w:val="28"/>
           <w:lang w:val="en-US" w:eastAsia="ru-RU"/>
         </w:rPr>
-        <w:t>Lanitis</w:t>
-      </w:r>
-      <w:proofErr w:type="spellEnd"/>
-      <w:r>
-        <w:rPr>
-          <w:rFonts w:ascii="Times New Roman" w:hAnsi="Times New Roman"/>
-          <w:sz w:val="28"/>
-          <w:szCs w:val="28"/>
-          <w:lang w:val="en-US" w:eastAsia="ru-RU"/>
-        </w:rPr>
-        <w:t xml:space="preserve"> A., Taylor C.J., </w:t>
-      </w:r>
-      <w:proofErr w:type="spellStart"/>
-      <w:r>
-        <w:rPr>
-          <w:rFonts w:ascii="Times New Roman" w:hAnsi="Times New Roman"/>
-          <w:sz w:val="28"/>
-          <w:szCs w:val="28"/>
-          <w:lang w:val="en-US" w:eastAsia="ru-RU"/>
-        </w:rPr>
-        <w:t>Cootes</w:t>
-      </w:r>
-      <w:proofErr w:type="spellEnd"/>
-      <w:r>
-        <w:rPr>
-          <w:rFonts w:ascii="Times New Roman" w:hAnsi="Times New Roman"/>
-          <w:sz w:val="28"/>
-          <w:szCs w:val="28"/>
-          <w:lang w:val="en-US" w:eastAsia="ru-RU"/>
-        </w:rPr>
-        <w:t xml:space="preserve"> T.F. Automatic tracking, coding and reconstruction of human faces, using flexible appearance models // Electronics Letters. IET Digital Library, 1994. Vol. 30, № 19. P. 1587–1588.</w:t>
+        <w:t>Lanitis A., Taylor C.J., Cootes T.F. Automatic tracking, coding and reconstruction of human faces, using flexible appearance models // Electronics Letters. IET Digital Library, 1994. Vol. 30, № 19. P. 1587–1588.</w:t>
       </w:r>
       <w:r>
         <w:rPr>
@@ -19827,7 +18742,6 @@
         </w:rPr>
         <w:t xml:space="preserve">6. </w:t>
       </w:r>
-      <w:proofErr w:type="spellStart"/>
       <w:r>
         <w:rPr>
           <w:rFonts w:ascii="Times New Roman" w:hAnsi="Times New Roman"/>
@@ -19835,37 +18749,7 @@
           <w:szCs w:val="28"/>
           <w:lang w:val="en-US" w:eastAsia="ru-RU"/>
         </w:rPr>
-        <w:t>Fischler</w:t>
-      </w:r>
-      <w:proofErr w:type="spellEnd"/>
-      <w:r>
-        <w:rPr>
-          <w:rFonts w:ascii="Times New Roman" w:hAnsi="Times New Roman"/>
-          <w:sz w:val="28"/>
-          <w:szCs w:val="28"/>
-          <w:lang w:val="en-US" w:eastAsia="ru-RU"/>
-        </w:rPr>
-        <w:t xml:space="preserve"> M.A., </w:t>
-      </w:r>
-      <w:proofErr w:type="spellStart"/>
-      <w:r>
-        <w:rPr>
-          <w:rFonts w:ascii="Times New Roman" w:hAnsi="Times New Roman"/>
-          <w:sz w:val="28"/>
-          <w:szCs w:val="28"/>
-          <w:lang w:val="en-US" w:eastAsia="ru-RU"/>
-        </w:rPr>
-        <w:t>Elschlager</w:t>
-      </w:r>
-      <w:proofErr w:type="spellEnd"/>
-      <w:r>
-        <w:rPr>
-          <w:rFonts w:ascii="Times New Roman" w:hAnsi="Times New Roman"/>
-          <w:sz w:val="28"/>
-          <w:szCs w:val="28"/>
-          <w:lang w:val="en-US" w:eastAsia="ru-RU"/>
-        </w:rPr>
-        <w:t xml:space="preserve"> R.A. The Representation and Matching of Pictorial Structures // IEEE Transactions on Computers. 1973. Vol. C–22, № 1. P. 67–92.</w:t>
+        <w:t>Fischler M.A., Elschlager R.A. The Representation and Matching of Pictorial Structures // IEEE Transactions on Computers. 1973. Vol. C–22, № 1. P. 67–92.</w:t>
       </w:r>
     </w:p>
     <w:p>
@@ -19907,27 +18791,7 @@
           <w:szCs w:val="28"/>
           <w:lang w:val="en-US" w:eastAsia="ru-RU"/>
         </w:rPr>
-        <w:t xml:space="preserve">8. Khan Z., Hu Y., </w:t>
-      </w:r>
-      <w:proofErr w:type="spellStart"/>
-      <w:r>
-        <w:rPr>
-          <w:rFonts w:ascii="Times New Roman" w:hAnsi="Times New Roman"/>
-          <w:sz w:val="28"/>
-          <w:szCs w:val="28"/>
-          <w:lang w:val="en-US" w:eastAsia="ru-RU"/>
-        </w:rPr>
-        <w:t>Mian</w:t>
-      </w:r>
-      <w:proofErr w:type="spellEnd"/>
-      <w:r>
-        <w:rPr>
-          <w:rFonts w:ascii="Times New Roman" w:hAnsi="Times New Roman"/>
-          <w:sz w:val="28"/>
-          <w:szCs w:val="28"/>
-          <w:lang w:val="en-US" w:eastAsia="ru-RU"/>
-        </w:rPr>
-        <w:t xml:space="preserve"> A. Facial Self Similarity for Sketch to Photo Matching. 2012. P. 1–7.</w:t>
+        <w:t>8. Khan Z., Hu Y., Mian A. Facial Self Similarity for Sketch to Photo Matching. 2012. P. 1–7.</w:t>
       </w:r>
     </w:p>
     <w:p>
@@ -19948,27 +18812,7 @@
           <w:szCs w:val="28"/>
           <w:lang w:val="en-US" w:eastAsia="ru-RU"/>
         </w:rPr>
-        <w:t xml:space="preserve">9. </w:t>
-      </w:r>
-      <w:proofErr w:type="spellStart"/>
-      <w:r>
-        <w:rPr>
-          <w:rFonts w:ascii="Times New Roman" w:hAnsi="Times New Roman"/>
-          <w:sz w:val="28"/>
-          <w:szCs w:val="28"/>
-          <w:lang w:val="en-US" w:eastAsia="ru-RU"/>
-        </w:rPr>
-        <w:t>Dalal</w:t>
-      </w:r>
-      <w:proofErr w:type="spellEnd"/>
-      <w:r>
-        <w:rPr>
-          <w:rFonts w:ascii="Times New Roman" w:hAnsi="Times New Roman"/>
-          <w:sz w:val="28"/>
-          <w:szCs w:val="28"/>
-          <w:lang w:val="en-US" w:eastAsia="ru-RU"/>
-        </w:rPr>
-        <w:t xml:space="preserve"> S., Vishwakarma V., Kumar S. Feature-based Sketch-Photo Matching for Face Recognition // Procedia Computer Science. 2020. Vol. 167. P. 562–570.</w:t>
+        <w:t>9. Dalal S., Vishwakarma V., Kumar S. Feature-based Sketch-Photo Matching for Face Recognition // Procedia Computer Science. 2020. Vol. 167. P. 562–570.</w:t>
       </w:r>
     </w:p>
     <w:p>
@@ -19989,27 +18833,7 @@
           <w:szCs w:val="28"/>
           <w:lang w:val="en-US" w:eastAsia="ru-RU"/>
         </w:rPr>
-        <w:t xml:space="preserve">10. </w:t>
-      </w:r>
-      <w:proofErr w:type="spellStart"/>
-      <w:r>
-        <w:rPr>
-          <w:rFonts w:ascii="Times New Roman" w:hAnsi="Times New Roman"/>
-          <w:sz w:val="28"/>
-          <w:szCs w:val="28"/>
-          <w:lang w:val="en-US" w:eastAsia="ru-RU"/>
-        </w:rPr>
-        <w:t>Klare</w:t>
-      </w:r>
-      <w:proofErr w:type="spellEnd"/>
-      <w:r>
-        <w:rPr>
-          <w:rFonts w:ascii="Times New Roman" w:hAnsi="Times New Roman"/>
-          <w:sz w:val="28"/>
-          <w:szCs w:val="28"/>
-          <w:lang w:val="en-US" w:eastAsia="ru-RU"/>
-        </w:rPr>
-        <w:t xml:space="preserve"> B., Jain A. Sketch to Photo Matching: A Feature-based Approach // Proceedings of SPIE - The International Society for Optical Engineering. 2010.</w:t>
+        <w:t>10. Klare B., Jain A. Sketch to Photo Matching: A Feature-based Approach // Proceedings of SPIE - The International Society for Optical Engineering. 2010.</w:t>
       </w:r>
     </w:p>
     <w:p>
@@ -20069,27 +18893,7 @@
           <w:szCs w:val="28"/>
           <w:lang w:val="en-US" w:eastAsia="ru-RU"/>
         </w:rPr>
-        <w:t xml:space="preserve">. Shi Z., Chen H., </w:t>
-      </w:r>
-      <w:proofErr w:type="spellStart"/>
-      <w:r>
-        <w:rPr>
-          <w:rFonts w:ascii="Times New Roman" w:hAnsi="Times New Roman"/>
-          <w:sz w:val="28"/>
-          <w:szCs w:val="28"/>
-          <w:lang w:val="en-US" w:eastAsia="ru-RU"/>
-        </w:rPr>
-        <w:t>Xuanjing</w:t>
-      </w:r>
-      <w:proofErr w:type="spellEnd"/>
-      <w:r>
-        <w:rPr>
-          <w:rFonts w:ascii="Times New Roman" w:hAnsi="Times New Roman"/>
-          <w:sz w:val="28"/>
-          <w:szCs w:val="28"/>
-          <w:lang w:val="en-US" w:eastAsia="ru-RU"/>
-        </w:rPr>
-        <w:t xml:space="preserve"> S. Splicing Image Forgery Detection Using Textural Features Based on the Gray Level Co-occurrence Matrices // IET Image Processing. 2016. Vol. 11.</w:t>
+        <w:t>. Shi Z., Chen H., Xuanjing S. Splicing Image Forgery Detection Using Textural Features Based on the Gray Level Co-occurrence Matrices // IET Image Processing. 2016. Vol. 11.</w:t>
       </w:r>
     </w:p>
     <w:p>
@@ -20112,7 +18916,6 @@
         </w:rPr>
         <w:t xml:space="preserve">13. </w:t>
       </w:r>
-      <w:proofErr w:type="spellStart"/>
       <w:r>
         <w:rPr>
           <w:rFonts w:ascii="Times New Roman" w:hAnsi="Times New Roman"/>
@@ -20120,57 +18923,7 @@
           <w:szCs w:val="28"/>
           <w:lang w:val="en-US" w:eastAsia="ru-RU"/>
         </w:rPr>
-        <w:t>Gatys</w:t>
-      </w:r>
-      <w:proofErr w:type="spellEnd"/>
-      <w:r>
-        <w:rPr>
-          <w:rFonts w:ascii="Times New Roman" w:hAnsi="Times New Roman"/>
-          <w:sz w:val="28"/>
-          <w:szCs w:val="28"/>
-          <w:lang w:val="en-US" w:eastAsia="ru-RU"/>
-        </w:rPr>
-        <w:t xml:space="preserve"> L.A. A Neural Algorithm of Artistic Style / L.A. </w:t>
-      </w:r>
-      <w:proofErr w:type="spellStart"/>
-      <w:r>
-        <w:rPr>
-          <w:rFonts w:ascii="Times New Roman" w:hAnsi="Times New Roman"/>
-          <w:sz w:val="28"/>
-          <w:szCs w:val="28"/>
-          <w:lang w:val="en-US" w:eastAsia="ru-RU"/>
-        </w:rPr>
-        <w:t>Gatys</w:t>
-      </w:r>
-      <w:proofErr w:type="spellEnd"/>
-      <w:r>
-        <w:rPr>
-          <w:rFonts w:ascii="Times New Roman" w:hAnsi="Times New Roman"/>
-          <w:sz w:val="28"/>
-          <w:szCs w:val="28"/>
-          <w:lang w:val="en-US" w:eastAsia="ru-RU"/>
-        </w:rPr>
-        <w:t xml:space="preserve">, A.S. Ecker, M. </w:t>
-      </w:r>
-      <w:proofErr w:type="spellStart"/>
-      <w:r>
-        <w:rPr>
-          <w:rFonts w:ascii="Times New Roman" w:hAnsi="Times New Roman"/>
-          <w:sz w:val="28"/>
-          <w:szCs w:val="28"/>
-          <w:lang w:val="en-US" w:eastAsia="ru-RU"/>
-        </w:rPr>
-        <w:t>Bethge</w:t>
-      </w:r>
-      <w:proofErr w:type="spellEnd"/>
-      <w:r>
-        <w:rPr>
-          <w:rFonts w:ascii="Times New Roman" w:hAnsi="Times New Roman"/>
-          <w:sz w:val="28"/>
-          <w:szCs w:val="28"/>
-          <w:lang w:val="en-US" w:eastAsia="ru-RU"/>
-        </w:rPr>
-        <w:t xml:space="preserve"> // Journal of Vision. – 2016. – Vol.16. – №326.</w:t>
+        <w:t>Gatys L.A. A Neural Algorithm of Artistic Style / L.A. Gatys, A.S. Ecker, M. Bethge // Journal of Vision. – 2016. – Vol.16. – №326.</w:t>
       </w:r>
     </w:p>
     <w:p>
@@ -20192,87 +18945,7 @@
           <w:lang w:val="en-US" w:eastAsia="ru-RU"/>
         </w:rPr>
         <w:lastRenderedPageBreak/>
-        <w:t xml:space="preserve">14. </w:t>
-      </w:r>
-      <w:proofErr w:type="spellStart"/>
-      <w:r>
-        <w:rPr>
-          <w:rFonts w:ascii="Times New Roman" w:hAnsi="Times New Roman"/>
-          <w:sz w:val="28"/>
-          <w:szCs w:val="28"/>
-          <w:lang w:val="en-US" w:eastAsia="ru-RU"/>
-        </w:rPr>
-        <w:t>Ghiasi</w:t>
-      </w:r>
-      <w:proofErr w:type="spellEnd"/>
-      <w:r>
-        <w:rPr>
-          <w:rFonts w:ascii="Times New Roman" w:hAnsi="Times New Roman"/>
-          <w:sz w:val="28"/>
-          <w:szCs w:val="28"/>
-          <w:lang w:val="en-US" w:eastAsia="ru-RU"/>
-        </w:rPr>
-        <w:t xml:space="preserve"> G. Exploring the structure of a real-time, arbitrary neural artistic stylization network/ G. </w:t>
-      </w:r>
-      <w:proofErr w:type="spellStart"/>
-      <w:r>
-        <w:rPr>
-          <w:rFonts w:ascii="Times New Roman" w:hAnsi="Times New Roman"/>
-          <w:sz w:val="28"/>
-          <w:szCs w:val="28"/>
-          <w:lang w:val="en-US" w:eastAsia="ru-RU"/>
-        </w:rPr>
-        <w:t>Ghiasi</w:t>
-      </w:r>
-      <w:proofErr w:type="spellEnd"/>
-      <w:r>
-        <w:rPr>
-          <w:rFonts w:ascii="Times New Roman" w:hAnsi="Times New Roman"/>
-          <w:sz w:val="28"/>
-          <w:szCs w:val="28"/>
-          <w:lang w:val="en-US" w:eastAsia="ru-RU"/>
-        </w:rPr>
-        <w:t xml:space="preserve">, H. Lee, M. </w:t>
-      </w:r>
-      <w:proofErr w:type="spellStart"/>
-      <w:r>
-        <w:rPr>
-          <w:rFonts w:ascii="Times New Roman" w:hAnsi="Times New Roman"/>
-          <w:sz w:val="28"/>
-          <w:szCs w:val="28"/>
-          <w:lang w:val="en-US" w:eastAsia="ru-RU"/>
-        </w:rPr>
-        <w:t>Kudlur</w:t>
-      </w:r>
-      <w:proofErr w:type="spellEnd"/>
-      <w:r>
-        <w:rPr>
-          <w:rFonts w:ascii="Times New Roman" w:hAnsi="Times New Roman"/>
-          <w:sz w:val="28"/>
-          <w:szCs w:val="28"/>
-          <w:lang w:val="en-US" w:eastAsia="ru-RU"/>
-        </w:rPr>
-        <w:t xml:space="preserve">, V. Dumoulin, J. </w:t>
-      </w:r>
-      <w:proofErr w:type="spellStart"/>
-      <w:r>
-        <w:rPr>
-          <w:rFonts w:ascii="Times New Roman" w:hAnsi="Times New Roman"/>
-          <w:sz w:val="28"/>
-          <w:szCs w:val="28"/>
-          <w:lang w:val="en-US" w:eastAsia="ru-RU"/>
-        </w:rPr>
-        <w:t>Shlens</w:t>
-      </w:r>
-      <w:proofErr w:type="spellEnd"/>
-      <w:r>
-        <w:rPr>
-          <w:rFonts w:ascii="Times New Roman" w:hAnsi="Times New Roman"/>
-          <w:sz w:val="28"/>
-          <w:szCs w:val="28"/>
-          <w:lang w:val="en-US" w:eastAsia="ru-RU"/>
-        </w:rPr>
-        <w:t xml:space="preserve"> // Proceedings of the British Machine Vision Conference (BMVC). – 2017.</w:t>
+        <w:t>14. Ghiasi G. Exploring the structure of a real-time, arbitrary neural artistic stylization network/ G. Ghiasi, H. Lee, M. Kudlur, V. Dumoulin, J. Shlens // Proceedings of the British Machine Vision Conference (BMVC). – 2017.</w:t>
       </w:r>
     </w:p>
     <w:p>
@@ -20304,7 +18977,6 @@
         </w:rPr>
         <w:t xml:space="preserve">King D.E. </w:t>
       </w:r>
-      <w:proofErr w:type="spellStart"/>
       <w:r>
         <w:rPr>
           <w:rFonts w:ascii="Times New Roman" w:hAnsi="Times New Roman"/>
@@ -20312,17 +18984,7 @@
           <w:szCs w:val="28"/>
           <w:lang w:val="en-US" w:eastAsia="ru-RU"/>
         </w:rPr>
-        <w:t>Dlib</w:t>
-      </w:r>
-      <w:proofErr w:type="spellEnd"/>
-      <w:r>
-        <w:rPr>
-          <w:rFonts w:ascii="Times New Roman" w:hAnsi="Times New Roman"/>
-          <w:sz w:val="28"/>
-          <w:szCs w:val="28"/>
-          <w:lang w:val="en-US" w:eastAsia="ru-RU"/>
-        </w:rPr>
-        <w:t>-ml: A Machine Learning Toolkit</w:t>
+        <w:t>Dlib-ml: A Machine Learning Toolkit</w:t>
       </w:r>
       <w:r>
         <w:rPr>
@@ -20484,47 +19146,7 @@
           <w:szCs w:val="28"/>
           <w:lang w:val="en-US" w:eastAsia="ru-RU"/>
         </w:rPr>
-        <w:t xml:space="preserve">Deng J. et al. </w:t>
-      </w:r>
-      <w:proofErr w:type="spellStart"/>
-      <w:r>
-        <w:rPr>
-          <w:rFonts w:ascii="Times New Roman" w:hAnsi="Times New Roman"/>
-          <w:sz w:val="28"/>
-          <w:szCs w:val="28"/>
-          <w:lang w:val="en-US" w:eastAsia="ru-RU"/>
-        </w:rPr>
-        <w:t>ArcFace</w:t>
-      </w:r>
-      <w:proofErr w:type="spellEnd"/>
-      <w:r>
-        <w:rPr>
-          <w:rFonts w:ascii="Times New Roman" w:hAnsi="Times New Roman"/>
-          <w:sz w:val="28"/>
-          <w:szCs w:val="28"/>
-          <w:lang w:val="en-US" w:eastAsia="ru-RU"/>
-        </w:rPr>
-        <w:t xml:space="preserve">: Additive Angular Margin Loss for Deep Face Recognition: arXiv:1801.07698. </w:t>
-      </w:r>
-      <w:proofErr w:type="spellStart"/>
-      <w:r>
-        <w:rPr>
-          <w:rFonts w:ascii="Times New Roman" w:hAnsi="Times New Roman"/>
-          <w:sz w:val="28"/>
-          <w:szCs w:val="28"/>
-          <w:lang w:val="en-US" w:eastAsia="ru-RU"/>
-        </w:rPr>
-        <w:t>arXiv</w:t>
-      </w:r>
-      <w:proofErr w:type="spellEnd"/>
-      <w:r>
-        <w:rPr>
-          <w:rFonts w:ascii="Times New Roman" w:hAnsi="Times New Roman"/>
-          <w:sz w:val="28"/>
-          <w:szCs w:val="28"/>
-          <w:lang w:val="en-US" w:eastAsia="ru-RU"/>
-        </w:rPr>
-        <w:t>, 2019.</w:t>
+        <w:t>Deng J. et al. ArcFace: Additive Angular Margin Loss for Deep Face Recognition: arXiv:1801.07698. arXiv, 2019.</w:t>
       </w:r>
     </w:p>
     <w:p>
@@ -21848,23 +20470,13 @@
                 <w:szCs w:val="28"/>
               </w:rPr>
             </w:pPr>
-            <w:proofErr w:type="spellStart"/>
-            <w:r>
-              <w:rPr>
-                <w:rFonts w:ascii="Times New Roman" w:hAnsi="Times New Roman"/>
-                <w:sz w:val="28"/>
-                <w:szCs w:val="28"/>
-              </w:rPr>
-              <w:t>Отл</w:t>
-            </w:r>
-            <w:proofErr w:type="spellEnd"/>
-            <w:r>
-              <w:rPr>
-                <w:rFonts w:ascii="Times New Roman" w:hAnsi="Times New Roman"/>
-                <w:sz w:val="28"/>
-                <w:szCs w:val="28"/>
-              </w:rPr>
-              <w:t>.</w:t>
+            <w:r>
+              <w:rPr>
+                <w:rFonts w:ascii="Times New Roman" w:hAnsi="Times New Roman"/>
+                <w:sz w:val="28"/>
+                <w:szCs w:val="28"/>
+              </w:rPr>
+              <w:t>Отл.</w:t>
             </w:r>
           </w:p>
         </w:tc>
@@ -21956,23 +20568,13 @@
                 <w:szCs w:val="28"/>
               </w:rPr>
             </w:pPr>
-            <w:proofErr w:type="spellStart"/>
-            <w:r>
-              <w:rPr>
-                <w:rFonts w:ascii="Times New Roman" w:hAnsi="Times New Roman"/>
-                <w:sz w:val="28"/>
-                <w:szCs w:val="28"/>
-              </w:rPr>
-              <w:t>Отл</w:t>
-            </w:r>
-            <w:proofErr w:type="spellEnd"/>
-            <w:r>
-              <w:rPr>
-                <w:rFonts w:ascii="Times New Roman" w:hAnsi="Times New Roman"/>
-                <w:sz w:val="28"/>
-                <w:szCs w:val="28"/>
-              </w:rPr>
-              <w:t>.</w:t>
+            <w:r>
+              <w:rPr>
+                <w:rFonts w:ascii="Times New Roman" w:hAnsi="Times New Roman"/>
+                <w:sz w:val="28"/>
+                <w:szCs w:val="28"/>
+              </w:rPr>
+              <w:t>Отл.</w:t>
             </w:r>
           </w:p>
         </w:tc>
@@ -22062,23 +20664,13 @@
                 <w:szCs w:val="28"/>
               </w:rPr>
             </w:pPr>
-            <w:proofErr w:type="spellStart"/>
-            <w:r>
-              <w:rPr>
-                <w:rFonts w:ascii="Times New Roman" w:hAnsi="Times New Roman"/>
-                <w:sz w:val="28"/>
-                <w:szCs w:val="28"/>
-              </w:rPr>
-              <w:t>Отл</w:t>
-            </w:r>
-            <w:proofErr w:type="spellEnd"/>
-            <w:r>
-              <w:rPr>
-                <w:rFonts w:ascii="Times New Roman" w:hAnsi="Times New Roman"/>
-                <w:sz w:val="28"/>
-                <w:szCs w:val="28"/>
-              </w:rPr>
-              <w:t>.</w:t>
+            <w:r>
+              <w:rPr>
+                <w:rFonts w:ascii="Times New Roman" w:hAnsi="Times New Roman"/>
+                <w:sz w:val="28"/>
+                <w:szCs w:val="28"/>
+              </w:rPr>
+              <w:t>Отл.</w:t>
             </w:r>
           </w:p>
         </w:tc>
@@ -22169,23 +20761,13 @@
                 <w:szCs w:val="28"/>
               </w:rPr>
             </w:pPr>
-            <w:proofErr w:type="spellStart"/>
-            <w:r>
-              <w:rPr>
-                <w:rFonts w:ascii="Times New Roman" w:hAnsi="Times New Roman"/>
-                <w:sz w:val="28"/>
-                <w:szCs w:val="28"/>
-              </w:rPr>
-              <w:t>Отл</w:t>
-            </w:r>
-            <w:proofErr w:type="spellEnd"/>
-            <w:r>
-              <w:rPr>
-                <w:rFonts w:ascii="Times New Roman" w:hAnsi="Times New Roman"/>
-                <w:sz w:val="28"/>
-                <w:szCs w:val="28"/>
-              </w:rPr>
-              <w:t>.</w:t>
+            <w:r>
+              <w:rPr>
+                <w:rFonts w:ascii="Times New Roman" w:hAnsi="Times New Roman"/>
+                <w:sz w:val="28"/>
+                <w:szCs w:val="28"/>
+              </w:rPr>
+              <w:t>Отл.</w:t>
             </w:r>
           </w:p>
         </w:tc>
@@ -22277,23 +20859,13 @@
                 <w:szCs w:val="28"/>
               </w:rPr>
             </w:pPr>
-            <w:proofErr w:type="spellStart"/>
-            <w:r>
-              <w:rPr>
-                <w:rFonts w:ascii="Times New Roman" w:hAnsi="Times New Roman"/>
-                <w:sz w:val="28"/>
-                <w:szCs w:val="28"/>
-              </w:rPr>
-              <w:t>Отл</w:t>
-            </w:r>
-            <w:proofErr w:type="spellEnd"/>
-            <w:r>
-              <w:rPr>
-                <w:rFonts w:ascii="Times New Roman" w:hAnsi="Times New Roman"/>
-                <w:sz w:val="28"/>
-                <w:szCs w:val="28"/>
-              </w:rPr>
-              <w:t>.</w:t>
+            <w:r>
+              <w:rPr>
+                <w:rFonts w:ascii="Times New Roman" w:hAnsi="Times New Roman"/>
+                <w:sz w:val="28"/>
+                <w:szCs w:val="28"/>
+              </w:rPr>
+              <w:t>Отл.</w:t>
             </w:r>
           </w:p>
         </w:tc>
@@ -22378,23 +20950,13 @@
                 <w:szCs w:val="28"/>
               </w:rPr>
             </w:pPr>
-            <w:proofErr w:type="spellStart"/>
-            <w:r>
-              <w:rPr>
-                <w:rFonts w:ascii="Times New Roman" w:hAnsi="Times New Roman"/>
-                <w:sz w:val="28"/>
-                <w:szCs w:val="28"/>
-              </w:rPr>
-              <w:t>Отл</w:t>
-            </w:r>
-            <w:proofErr w:type="spellEnd"/>
-            <w:r>
-              <w:rPr>
-                <w:rFonts w:ascii="Times New Roman" w:hAnsi="Times New Roman"/>
-                <w:sz w:val="28"/>
-                <w:szCs w:val="28"/>
-              </w:rPr>
-              <w:t>.</w:t>
+            <w:r>
+              <w:rPr>
+                <w:rFonts w:ascii="Times New Roman" w:hAnsi="Times New Roman"/>
+                <w:sz w:val="28"/>
+                <w:szCs w:val="28"/>
+              </w:rPr>
+              <w:t>Отл.</w:t>
             </w:r>
           </w:p>
         </w:tc>
@@ -22522,18 +21084,8 @@
                 <w:sz w:val="28"/>
                 <w:szCs w:val="28"/>
               </w:rPr>
-              <w:t xml:space="preserve"> кафедры </w:t>
-            </w:r>
-            <w:proofErr w:type="spellStart"/>
-            <w:r>
-              <w:rPr>
-                <w:rFonts w:ascii="Times New Roman" w:hAnsi="Times New Roman"/>
-                <w:sz w:val="28"/>
-                <w:szCs w:val="28"/>
-              </w:rPr>
-              <w:t>ГИиИБ</w:t>
-            </w:r>
-            <w:proofErr w:type="spellEnd"/>
+              <w:t xml:space="preserve"> кафедры ГИиИБ</w:t>
+            </w:r>
             <w:r>
               <w:rPr>
                 <w:rFonts w:ascii="Times New Roman" w:hAnsi="Times New Roman"/>
@@ -22709,7 +21261,7 @@
 </file>
 
 <file path=word/endnotes.xml><?xml version="1.0" encoding="utf-8"?>
-<w:endnotes xmlns:wpc="http://schemas.microsoft.com/office/word/2010/wordprocessingCanvas" xmlns:cx="http://schemas.microsoft.com/office/drawing/2014/chartex" xmlns:cx1="http://schemas.microsoft.com/office/drawing/2015/9/8/chartex" xmlns:cx2="http://schemas.microsoft.com/office/drawing/2015/10/21/chartex" xmlns:cx3="http://schemas.microsoft.com/office/drawing/2016/5/9/chartex" xmlns:cx4="http://schemas.microsoft.com/office/drawing/2016/5/10/chartex" xmlns:cx5="http://schemas.microsoft.com/office/drawing/2016/5/11/chartex" xmlns:cx6="http://schemas.microsoft.com/office/drawing/2016/5/12/chartex" xmlns:cx7="http://schemas.microsoft.com/office/drawing/2016/5/13/chartex" xmlns:cx8="http://schemas.microsoft.com/office/drawing/2016/5/14/chartex" xmlns:mc="http://schemas.openxmlformats.org/markup-compatibility/2006" xmlns:aink="http://schemas.microsoft.com/office/drawing/2016/ink" xmlns:am3d="http://schemas.microsoft.com/office/drawing/2017/model3d" xmlns:o="urn:schemas-microsoft-com:office:office" xmlns:r="http://schemas.openxmlformats.org/officeDocument/2006/relationships" xmlns:m="http://schemas.openxmlformats.org/officeDocument/2006/math" xmlns:v="urn:schemas-microsoft-com:vml" xmlns:wp14="http://schemas.microsoft.com/office/word/2010/wordprocessingDrawing" xmlns:wp="http://schemas.openxmlformats.org/drawingml/2006/wordprocessingDrawing" xmlns:w10="urn:schemas-microsoft-com:office:word" xmlns:w="http://schemas.openxmlformats.org/wordprocessingml/2006/main" xmlns:w14="http://schemas.microsoft.com/office/word/2010/wordml" xmlns:w15="http://schemas.microsoft.com/office/word/2012/wordml" xmlns:w16cex="http://schemas.microsoft.com/office/word/2018/wordml/cex" xmlns:w16cid="http://schemas.microsoft.com/office/word/2016/wordml/cid" xmlns:w16="http://schemas.microsoft.com/office/word/2018/wordml" xmlns:w16se="http://schemas.microsoft.com/office/word/2015/wordml/symex" xmlns:wpg="http://schemas.microsoft.com/office/word/2010/wordprocessingGroup" xmlns:wpi="http://schemas.microsoft.com/office/word/2010/wordprocessingInk" xmlns:wne="http://schemas.microsoft.com/office/word/2006/wordml" xmlns:wps="http://schemas.microsoft.com/office/word/2010/wordprocessingShape" mc:Ignorable="w14 w15 w16se w16cid w16 w16cex wp14">
+<w:endnotes xmlns:wpc="http://schemas.microsoft.com/office/word/2010/wordprocessingCanvas" xmlns:mc="http://schemas.openxmlformats.org/markup-compatibility/2006" xmlns:o="urn:schemas-microsoft-com:office:office" xmlns:r="http://schemas.openxmlformats.org/officeDocument/2006/relationships" xmlns:m="http://schemas.openxmlformats.org/officeDocument/2006/math" xmlns:v="urn:schemas-microsoft-com:vml" xmlns:wp14="http://schemas.microsoft.com/office/word/2010/wordprocessingDrawing" xmlns:wp="http://schemas.openxmlformats.org/drawingml/2006/wordprocessingDrawing" xmlns:w10="urn:schemas-microsoft-com:office:word" xmlns:w="http://schemas.openxmlformats.org/wordprocessingml/2006/main" xmlns:w14="http://schemas.microsoft.com/office/word/2010/wordml" xmlns:w15="http://schemas.microsoft.com/office/word/2012/wordml" xmlns:wpg="http://schemas.microsoft.com/office/word/2010/wordprocessingGroup" xmlns:wpi="http://schemas.microsoft.com/office/word/2010/wordprocessingInk" xmlns:wne="http://schemas.microsoft.com/office/word/2006/wordml" xmlns:wps="http://schemas.microsoft.com/office/word/2010/wordprocessingShape" mc:Ignorable="w14 w15 wp14">
   <w:endnote w:type="separator" w:id="-1">
     <w:p>
       <w:pPr>
@@ -22734,7 +21286,7 @@
 </file>
 
 <file path=word/footer1.xml><?xml version="1.0" encoding="utf-8"?>
-<w:ftr xmlns:wpc="http://schemas.microsoft.com/office/word/2010/wordprocessingCanvas" xmlns:cx="http://schemas.microsoft.com/office/drawing/2014/chartex" xmlns:cx1="http://schemas.microsoft.com/office/drawing/2015/9/8/chartex" xmlns:cx2="http://schemas.microsoft.com/office/drawing/2015/10/21/chartex" xmlns:cx3="http://schemas.microsoft.com/office/drawing/2016/5/9/chartex" xmlns:cx4="http://schemas.microsoft.com/office/drawing/2016/5/10/chartex" xmlns:cx5="http://schemas.microsoft.com/office/drawing/2016/5/11/chartex" xmlns:cx6="http://schemas.microsoft.com/office/drawing/2016/5/12/chartex" xmlns:cx7="http://schemas.microsoft.com/office/drawing/2016/5/13/chartex" xmlns:cx8="http://schemas.microsoft.com/office/drawing/2016/5/14/chartex" xmlns:mc="http://schemas.openxmlformats.org/markup-compatibility/2006" xmlns:aink="http://schemas.microsoft.com/office/drawing/2016/ink" xmlns:am3d="http://schemas.microsoft.com/office/drawing/2017/model3d" xmlns:o="urn:schemas-microsoft-com:office:office" xmlns:r="http://schemas.openxmlformats.org/officeDocument/2006/relationships" xmlns:m="http://schemas.openxmlformats.org/officeDocument/2006/math" xmlns:v="urn:schemas-microsoft-com:vml" xmlns:wp14="http://schemas.microsoft.com/office/word/2010/wordprocessingDrawing" xmlns:wp="http://schemas.openxmlformats.org/drawingml/2006/wordprocessingDrawing" xmlns:w10="urn:schemas-microsoft-com:office:word" xmlns:w="http://schemas.openxmlformats.org/wordprocessingml/2006/main" xmlns:w14="http://schemas.microsoft.com/office/word/2010/wordml" xmlns:w15="http://schemas.microsoft.com/office/word/2012/wordml" xmlns:w16cex="http://schemas.microsoft.com/office/word/2018/wordml/cex" xmlns:w16cid="http://schemas.microsoft.com/office/word/2016/wordml/cid" xmlns:w16="http://schemas.microsoft.com/office/word/2018/wordml" xmlns:w16se="http://schemas.microsoft.com/office/word/2015/wordml/symex" xmlns:wpg="http://schemas.microsoft.com/office/word/2010/wordprocessingGroup" xmlns:wpi="http://schemas.microsoft.com/office/word/2010/wordprocessingInk" xmlns:wne="http://schemas.microsoft.com/office/word/2006/wordml" xmlns:wps="http://schemas.microsoft.com/office/word/2010/wordprocessingShape" mc:Ignorable="w14 w15 w16se w16cid w16 w16cex wp14">
+<w:ftr xmlns:wpc="http://schemas.microsoft.com/office/word/2010/wordprocessingCanvas" xmlns:mc="http://schemas.openxmlformats.org/markup-compatibility/2006" xmlns:o="urn:schemas-microsoft-com:office:office" xmlns:r="http://schemas.openxmlformats.org/officeDocument/2006/relationships" xmlns:m="http://schemas.openxmlformats.org/officeDocument/2006/math" xmlns:v="urn:schemas-microsoft-com:vml" xmlns:wp14="http://schemas.microsoft.com/office/word/2010/wordprocessingDrawing" xmlns:wp="http://schemas.openxmlformats.org/drawingml/2006/wordprocessingDrawing" xmlns:w10="urn:schemas-microsoft-com:office:word" xmlns:w="http://schemas.openxmlformats.org/wordprocessingml/2006/main" xmlns:w14="http://schemas.microsoft.com/office/word/2010/wordml" xmlns:w15="http://schemas.microsoft.com/office/word/2012/wordml" xmlns:wpg="http://schemas.microsoft.com/office/word/2010/wordprocessingGroup" xmlns:wpi="http://schemas.microsoft.com/office/word/2010/wordprocessingInk" xmlns:wne="http://schemas.microsoft.com/office/word/2006/wordml" xmlns:wps="http://schemas.microsoft.com/office/word/2010/wordprocessingShape" mc:Ignorable="w14 w15 wp14">
   <w:sdt>
     <w:sdtPr>
       <w:id w:val="-303539134"/>
@@ -22759,7 +21311,10 @@
           <w:fldChar w:fldCharType="separate"/>
         </w:r>
         <w:r>
-          <w:t>2</w:t>
+          <w:rPr>
+            <w:noProof/>
+          </w:rPr>
+          <w:t>19</w:t>
         </w:r>
         <w:r>
           <w:fldChar w:fldCharType="end"/>
@@ -22776,7 +21331,7 @@
 </file>
 
 <file path=word/footnotes.xml><?xml version="1.0" encoding="utf-8"?>
-<w:footnotes xmlns:wpc="http://schemas.microsoft.com/office/word/2010/wordprocessingCanvas" xmlns:cx="http://schemas.microsoft.com/office/drawing/2014/chartex" xmlns:cx1="http://schemas.microsoft.com/office/drawing/2015/9/8/chartex" xmlns:cx2="http://schemas.microsoft.com/office/drawing/2015/10/21/chartex" xmlns:cx3="http://schemas.microsoft.com/office/drawing/2016/5/9/chartex" xmlns:cx4="http://schemas.microsoft.com/office/drawing/2016/5/10/chartex" xmlns:cx5="http://schemas.microsoft.com/office/drawing/2016/5/11/chartex" xmlns:cx6="http://schemas.microsoft.com/office/drawing/2016/5/12/chartex" xmlns:cx7="http://schemas.microsoft.com/office/drawing/2016/5/13/chartex" xmlns:cx8="http://schemas.microsoft.com/office/drawing/2016/5/14/chartex" xmlns:mc="http://schemas.openxmlformats.org/markup-compatibility/2006" xmlns:aink="http://schemas.microsoft.com/office/drawing/2016/ink" xmlns:am3d="http://schemas.microsoft.com/office/drawing/2017/model3d" xmlns:o="urn:schemas-microsoft-com:office:office" xmlns:r="http://schemas.openxmlformats.org/officeDocument/2006/relationships" xmlns:m="http://schemas.openxmlformats.org/officeDocument/2006/math" xmlns:v="urn:schemas-microsoft-com:vml" xmlns:wp14="http://schemas.microsoft.com/office/word/2010/wordprocessingDrawing" xmlns:wp="http://schemas.openxmlformats.org/drawingml/2006/wordprocessingDrawing" xmlns:w10="urn:schemas-microsoft-com:office:word" xmlns:w="http://schemas.openxmlformats.org/wordprocessingml/2006/main" xmlns:w14="http://schemas.microsoft.com/office/word/2010/wordml" xmlns:w15="http://schemas.microsoft.com/office/word/2012/wordml" xmlns:w16cex="http://schemas.microsoft.com/office/word/2018/wordml/cex" xmlns:w16cid="http://schemas.microsoft.com/office/word/2016/wordml/cid" xmlns:w16="http://schemas.microsoft.com/office/word/2018/wordml" xmlns:w16se="http://schemas.microsoft.com/office/word/2015/wordml/symex" xmlns:wpg="http://schemas.microsoft.com/office/word/2010/wordprocessingGroup" xmlns:wpi="http://schemas.microsoft.com/office/word/2010/wordprocessingInk" xmlns:wne="http://schemas.microsoft.com/office/word/2006/wordml" xmlns:wps="http://schemas.microsoft.com/office/word/2010/wordprocessingShape" mc:Ignorable="w14 w15 w16se w16cid w16 w16cex wp14">
+<w:footnotes xmlns:wpc="http://schemas.microsoft.com/office/word/2010/wordprocessingCanvas" xmlns:mc="http://schemas.openxmlformats.org/markup-compatibility/2006" xmlns:o="urn:schemas-microsoft-com:office:office" xmlns:r="http://schemas.openxmlformats.org/officeDocument/2006/relationships" xmlns:m="http://schemas.openxmlformats.org/officeDocument/2006/math" xmlns:v="urn:schemas-microsoft-com:vml" xmlns:wp14="http://schemas.microsoft.com/office/word/2010/wordprocessingDrawing" xmlns:wp="http://schemas.openxmlformats.org/drawingml/2006/wordprocessingDrawing" xmlns:w10="urn:schemas-microsoft-com:office:word" xmlns:w="http://schemas.openxmlformats.org/wordprocessingml/2006/main" xmlns:w14="http://schemas.microsoft.com/office/word/2010/wordml" xmlns:w15="http://schemas.microsoft.com/office/word/2012/wordml" xmlns:wpg="http://schemas.microsoft.com/office/word/2010/wordprocessingGroup" xmlns:wpi="http://schemas.microsoft.com/office/word/2010/wordprocessingInk" xmlns:wne="http://schemas.microsoft.com/office/word/2006/wordml" xmlns:wps="http://schemas.microsoft.com/office/word/2010/wordprocessingShape" mc:Ignorable="w14 w15 wp14">
   <w:footnote w:type="separator" w:id="-1">
     <w:p>
       <w:pPr>
@@ -22818,8 +21373,8 @@
 </file>
 
 <file path=word/numbering.xml><?xml version="1.0" encoding="utf-8"?>
-<w:numbering xmlns:wpc="http://schemas.microsoft.com/office/word/2010/wordprocessingCanvas" xmlns:cx="http://schemas.microsoft.com/office/drawing/2014/chartex" xmlns:cx1="http://schemas.microsoft.com/office/drawing/2015/9/8/chartex" xmlns:cx2="http://schemas.microsoft.com/office/drawing/2015/10/21/chartex" xmlns:cx3="http://schemas.microsoft.com/office/drawing/2016/5/9/chartex" xmlns:cx4="http://schemas.microsoft.com/office/drawing/2016/5/10/chartex" xmlns:cx5="http://schemas.microsoft.com/office/drawing/2016/5/11/chartex" xmlns:cx6="http://schemas.microsoft.com/office/drawing/2016/5/12/chartex" xmlns:cx7="http://schemas.microsoft.com/office/drawing/2016/5/13/chartex" xmlns:cx8="http://schemas.microsoft.com/office/drawing/2016/5/14/chartex" xmlns:mc="http://schemas.openxmlformats.org/markup-compatibility/2006" xmlns:aink="http://schemas.microsoft.com/office/drawing/2016/ink" xmlns:am3d="http://schemas.microsoft.com/office/drawing/2017/model3d" xmlns:o="urn:schemas-microsoft-com:office:office" xmlns:r="http://schemas.openxmlformats.org/officeDocument/2006/relationships" xmlns:m="http://schemas.openxmlformats.org/officeDocument/2006/math" xmlns:v="urn:schemas-microsoft-com:vml" xmlns:wp14="http://schemas.microsoft.com/office/word/2010/wordprocessingDrawing" xmlns:wp="http://schemas.openxmlformats.org/drawingml/2006/wordprocessingDrawing" xmlns:w10="urn:schemas-microsoft-com:office:word" xmlns:w="http://schemas.openxmlformats.org/wordprocessingml/2006/main" xmlns:w14="http://schemas.microsoft.com/office/word/2010/wordml" xmlns:w15="http://schemas.microsoft.com/office/word/2012/wordml" xmlns:w16cex="http://schemas.microsoft.com/office/word/2018/wordml/cex" xmlns:w16cid="http://schemas.microsoft.com/office/word/2016/wordml/cid" xmlns:w16="http://schemas.microsoft.com/office/word/2018/wordml" xmlns:w16se="http://schemas.microsoft.com/office/word/2015/wordml/symex" xmlns:wpg="http://schemas.microsoft.com/office/word/2010/wordprocessingGroup" xmlns:wpi="http://schemas.microsoft.com/office/word/2010/wordprocessingInk" xmlns:wne="http://schemas.microsoft.com/office/word/2006/wordml" xmlns:wps="http://schemas.microsoft.com/office/word/2010/wordprocessingShape" mc:Ignorable="w14 w15 w16se w16cid w16 w16cex wp14">
-  <w:abstractNum w:abstractNumId="0" w15:restartNumberingAfterBreak="0">
+<w:numbering xmlns:wpc="http://schemas.microsoft.com/office/word/2010/wordprocessingCanvas" xmlns:mc="http://schemas.openxmlformats.org/markup-compatibility/2006" xmlns:o="urn:schemas-microsoft-com:office:office" xmlns:r="http://schemas.openxmlformats.org/officeDocument/2006/relationships" xmlns:m="http://schemas.openxmlformats.org/officeDocument/2006/math" xmlns:v="urn:schemas-microsoft-com:vml" xmlns:wp14="http://schemas.microsoft.com/office/word/2010/wordprocessingDrawing" xmlns:wp="http://schemas.openxmlformats.org/drawingml/2006/wordprocessingDrawing" xmlns:w10="urn:schemas-microsoft-com:office:word" xmlns:w="http://schemas.openxmlformats.org/wordprocessingml/2006/main" xmlns:w14="http://schemas.microsoft.com/office/word/2010/wordml" xmlns:w15="http://schemas.microsoft.com/office/word/2012/wordml" xmlns:wpg="http://schemas.microsoft.com/office/word/2010/wordprocessingGroup" xmlns:wpi="http://schemas.microsoft.com/office/word/2010/wordprocessingInk" xmlns:wne="http://schemas.microsoft.com/office/word/2006/wordml" xmlns:wps="http://schemas.microsoft.com/office/word/2010/wordprocessingShape" mc:Ignorable="w14 w15 wp14">
+  <w:abstractNum w:abstractNumId="0">
     <w:nsid w:val="021A3B24"/>
     <w:multiLevelType w:val="hybridMultilevel"/>
     <w:tmpl w:val="DD861864"/>
@@ -22908,7 +21463,7 @@
       </w:pPr>
     </w:lvl>
   </w:abstractNum>
-  <w:abstractNum w:abstractNumId="1" w15:restartNumberingAfterBreak="0">
+  <w:abstractNum w:abstractNumId="1">
     <w:nsid w:val="10FF48DB"/>
     <w:multiLevelType w:val="hybridMultilevel"/>
     <w:tmpl w:val="CE34217C"/>
@@ -22998,7 +21553,7 @@
       </w:pPr>
     </w:lvl>
   </w:abstractNum>
-  <w:abstractNum w:abstractNumId="2" w15:restartNumberingAfterBreak="0">
+  <w:abstractNum w:abstractNumId="2">
     <w:nsid w:val="14EA7ADD"/>
     <w:multiLevelType w:val="hybridMultilevel"/>
     <w:tmpl w:val="A372EC8A"/>
@@ -23110,7 +21665,7 @@
       </w:rPr>
     </w:lvl>
   </w:abstractNum>
-  <w:abstractNum w:abstractNumId="3" w15:restartNumberingAfterBreak="0">
+  <w:abstractNum w:abstractNumId="3">
     <w:nsid w:val="1DE91FD2"/>
     <w:multiLevelType w:val="hybridMultilevel"/>
     <w:tmpl w:val="832CB21C"/>
@@ -23199,7 +21754,7 @@
       </w:pPr>
     </w:lvl>
   </w:abstractNum>
-  <w:abstractNum w:abstractNumId="4" w15:restartNumberingAfterBreak="0">
+  <w:abstractNum w:abstractNumId="4">
     <w:nsid w:val="1ECA6BD5"/>
     <w:multiLevelType w:val="hybridMultilevel"/>
     <w:tmpl w:val="4AB0CFC4"/>
@@ -23288,7 +21843,7 @@
       </w:pPr>
     </w:lvl>
   </w:abstractNum>
-  <w:abstractNum w:abstractNumId="5" w15:restartNumberingAfterBreak="0">
+  <w:abstractNum w:abstractNumId="5">
     <w:nsid w:val="1F326F42"/>
     <w:multiLevelType w:val="hybridMultilevel"/>
     <w:tmpl w:val="F2180FF0"/>
@@ -23377,7 +21932,7 @@
       </w:pPr>
     </w:lvl>
   </w:abstractNum>
-  <w:abstractNum w:abstractNumId="6" w15:restartNumberingAfterBreak="0">
+  <w:abstractNum w:abstractNumId="6">
     <w:nsid w:val="2C46401D"/>
     <w:multiLevelType w:val="hybridMultilevel"/>
     <w:tmpl w:val="3B8A7814"/>
@@ -23467,7 +22022,7 @@
       </w:pPr>
     </w:lvl>
   </w:abstractNum>
-  <w:abstractNum w:abstractNumId="7" w15:restartNumberingAfterBreak="0">
+  <w:abstractNum w:abstractNumId="7">
     <w:nsid w:val="2D815F58"/>
     <w:multiLevelType w:val="hybridMultilevel"/>
     <w:tmpl w:val="4808E41E"/>
@@ -23556,7 +22111,7 @@
       </w:pPr>
     </w:lvl>
   </w:abstractNum>
-  <w:abstractNum w:abstractNumId="8" w15:restartNumberingAfterBreak="0">
+  <w:abstractNum w:abstractNumId="8">
     <w:nsid w:val="2E6B6C97"/>
     <w:multiLevelType w:val="hybridMultilevel"/>
     <w:tmpl w:val="6C2E986A"/>
@@ -23645,7 +22200,7 @@
       </w:pPr>
     </w:lvl>
   </w:abstractNum>
-  <w:abstractNum w:abstractNumId="9" w15:restartNumberingAfterBreak="0">
+  <w:abstractNum w:abstractNumId="9">
     <w:nsid w:val="2FA92F65"/>
     <w:multiLevelType w:val="hybridMultilevel"/>
     <w:tmpl w:val="BE36D6CC"/>
@@ -23731,7 +22286,7 @@
       </w:pPr>
     </w:lvl>
   </w:abstractNum>
-  <w:abstractNum w:abstractNumId="10" w15:restartNumberingAfterBreak="0">
+  <w:abstractNum w:abstractNumId="10">
     <w:nsid w:val="34D516EC"/>
     <w:multiLevelType w:val="hybridMultilevel"/>
     <w:tmpl w:val="1F80FD5A"/>
@@ -23820,7 +22375,7 @@
       </w:pPr>
     </w:lvl>
   </w:abstractNum>
-  <w:abstractNum w:abstractNumId="11" w15:restartNumberingAfterBreak="0">
+  <w:abstractNum w:abstractNumId="11">
     <w:nsid w:val="3550745D"/>
     <w:multiLevelType w:val="hybridMultilevel"/>
     <w:tmpl w:val="186AF632"/>
@@ -23909,7 +22464,7 @@
       </w:pPr>
     </w:lvl>
   </w:abstractNum>
-  <w:abstractNum w:abstractNumId="12" w15:restartNumberingAfterBreak="0">
+  <w:abstractNum w:abstractNumId="12">
     <w:nsid w:val="36A5135C"/>
     <w:multiLevelType w:val="hybridMultilevel"/>
     <w:tmpl w:val="765E6298"/>
@@ -23998,7 +22553,7 @@
       </w:pPr>
     </w:lvl>
   </w:abstractNum>
-  <w:abstractNum w:abstractNumId="13" w15:restartNumberingAfterBreak="0">
+  <w:abstractNum w:abstractNumId="13">
     <w:nsid w:val="392C09B3"/>
     <w:multiLevelType w:val="hybridMultilevel"/>
     <w:tmpl w:val="F014D8C8"/>
@@ -24087,7 +22642,7 @@
       </w:pPr>
     </w:lvl>
   </w:abstractNum>
-  <w:abstractNum w:abstractNumId="14" w15:restartNumberingAfterBreak="0">
+  <w:abstractNum w:abstractNumId="14">
     <w:nsid w:val="3ED65B39"/>
     <w:multiLevelType w:val="multilevel"/>
     <w:tmpl w:val="7B96A6E0"/>
@@ -24208,7 +22763,7 @@
       </w:rPr>
     </w:lvl>
   </w:abstractNum>
-  <w:abstractNum w:abstractNumId="15" w15:restartNumberingAfterBreak="0">
+  <w:abstractNum w:abstractNumId="15">
     <w:nsid w:val="448970F8"/>
     <w:multiLevelType w:val="hybridMultilevel"/>
     <w:tmpl w:val="FC9A6A9A"/>
@@ -24297,7 +22852,7 @@
       </w:pPr>
     </w:lvl>
   </w:abstractNum>
-  <w:abstractNum w:abstractNumId="16" w15:restartNumberingAfterBreak="0">
+  <w:abstractNum w:abstractNumId="16">
     <w:nsid w:val="45EB0F13"/>
     <w:multiLevelType w:val="hybridMultilevel"/>
     <w:tmpl w:val="FF0281C8"/>
@@ -24386,7 +22941,7 @@
       </w:pPr>
     </w:lvl>
   </w:abstractNum>
-  <w:abstractNum w:abstractNumId="17" w15:restartNumberingAfterBreak="0">
+  <w:abstractNum w:abstractNumId="17">
     <w:nsid w:val="481E69A4"/>
     <w:multiLevelType w:val="hybridMultilevel"/>
     <w:tmpl w:val="18E6898E"/>
@@ -24475,7 +23030,7 @@
       </w:pPr>
     </w:lvl>
   </w:abstractNum>
-  <w:abstractNum w:abstractNumId="18" w15:restartNumberingAfterBreak="0">
+  <w:abstractNum w:abstractNumId="18">
     <w:nsid w:val="48F64F2F"/>
     <w:multiLevelType w:val="hybridMultilevel"/>
     <w:tmpl w:val="F7D69704"/>
@@ -24564,7 +23119,7 @@
       </w:pPr>
     </w:lvl>
   </w:abstractNum>
-  <w:abstractNum w:abstractNumId="19" w15:restartNumberingAfterBreak="0">
+  <w:abstractNum w:abstractNumId="19">
     <w:nsid w:val="4E303A21"/>
     <w:multiLevelType w:val="hybridMultilevel"/>
     <w:tmpl w:val="7E82BF6C"/>
@@ -24653,7 +23208,7 @@
       </w:pPr>
     </w:lvl>
   </w:abstractNum>
-  <w:abstractNum w:abstractNumId="20" w15:restartNumberingAfterBreak="0">
+  <w:abstractNum w:abstractNumId="20">
     <w:nsid w:val="4E624112"/>
     <w:multiLevelType w:val="multilevel"/>
     <w:tmpl w:val="9684BBDE"/>
@@ -24774,7 +23329,7 @@
       </w:rPr>
     </w:lvl>
   </w:abstractNum>
-  <w:abstractNum w:abstractNumId="21" w15:restartNumberingAfterBreak="0">
+  <w:abstractNum w:abstractNumId="21">
     <w:nsid w:val="5D001E18"/>
     <w:multiLevelType w:val="hybridMultilevel"/>
     <w:tmpl w:val="F4A4E6F6"/>
@@ -24863,7 +23418,7 @@
       </w:pPr>
     </w:lvl>
   </w:abstractNum>
-  <w:abstractNum w:abstractNumId="22" w15:restartNumberingAfterBreak="0">
+  <w:abstractNum w:abstractNumId="22">
     <w:nsid w:val="5D87415C"/>
     <w:multiLevelType w:val="hybridMultilevel"/>
     <w:tmpl w:val="37A8862A"/>
@@ -24952,7 +23507,7 @@
       </w:pPr>
     </w:lvl>
   </w:abstractNum>
-  <w:abstractNum w:abstractNumId="23" w15:restartNumberingAfterBreak="0">
+  <w:abstractNum w:abstractNumId="23">
     <w:nsid w:val="5E6A4233"/>
     <w:multiLevelType w:val="hybridMultilevel"/>
     <w:tmpl w:val="BCF0D332"/>
@@ -25041,7 +23596,7 @@
       </w:pPr>
     </w:lvl>
   </w:abstractNum>
-  <w:abstractNum w:abstractNumId="24" w15:restartNumberingAfterBreak="0">
+  <w:abstractNum w:abstractNumId="24">
     <w:nsid w:val="60CA7B74"/>
     <w:multiLevelType w:val="hybridMultilevel"/>
     <w:tmpl w:val="BF34CC70"/>
@@ -25130,7 +23685,7 @@
       </w:pPr>
     </w:lvl>
   </w:abstractNum>
-  <w:abstractNum w:abstractNumId="25" w15:restartNumberingAfterBreak="0">
+  <w:abstractNum w:abstractNumId="25">
     <w:nsid w:val="64735DC1"/>
     <w:multiLevelType w:val="hybridMultilevel"/>
     <w:tmpl w:val="82E63996"/>
@@ -25219,7 +23774,7 @@
       </w:pPr>
     </w:lvl>
   </w:abstractNum>
-  <w:abstractNum w:abstractNumId="26" w15:restartNumberingAfterBreak="0">
+  <w:abstractNum w:abstractNumId="26">
     <w:nsid w:val="67090FE3"/>
     <w:multiLevelType w:val="hybridMultilevel"/>
     <w:tmpl w:val="EFC63D8E"/>
@@ -25308,7 +23863,7 @@
       </w:pPr>
     </w:lvl>
   </w:abstractNum>
-  <w:abstractNum w:abstractNumId="27" w15:restartNumberingAfterBreak="0">
+  <w:abstractNum w:abstractNumId="27">
     <w:nsid w:val="781F00B2"/>
     <w:multiLevelType w:val="hybridMultilevel"/>
     <w:tmpl w:val="AAB08DE6"/>
@@ -25397,7 +23952,7 @@
       </w:pPr>
     </w:lvl>
   </w:abstractNum>
-  <w:abstractNum w:abstractNumId="28" w15:restartNumberingAfterBreak="0">
+  <w:abstractNum w:abstractNumId="28">
     <w:nsid w:val="7FAA7FA2"/>
     <w:multiLevelType w:val="hybridMultilevel"/>
     <w:tmpl w:val="95A0B1B0"/>
@@ -25579,7 +24134,7 @@
 </file>
 
 <file path=word/styles.xml><?xml version="1.0" encoding="utf-8"?>
-<w:styles xmlns:mc="http://schemas.openxmlformats.org/markup-compatibility/2006" xmlns:r="http://schemas.openxmlformats.org/officeDocument/2006/relationships" xmlns:w="http://schemas.openxmlformats.org/wordprocessingml/2006/main" xmlns:w14="http://schemas.microsoft.com/office/word/2010/wordml" xmlns:w15="http://schemas.microsoft.com/office/word/2012/wordml" xmlns:w16cex="http://schemas.microsoft.com/office/word/2018/wordml/cex" xmlns:w16cid="http://schemas.microsoft.com/office/word/2016/wordml/cid" xmlns:w16="http://schemas.microsoft.com/office/word/2018/wordml" xmlns:w16se="http://schemas.microsoft.com/office/word/2015/wordml/symex" mc:Ignorable="w14 w15 w16se w16cid w16 w16cex">
+<w:styles xmlns:mc="http://schemas.openxmlformats.org/markup-compatibility/2006" xmlns:r="http://schemas.openxmlformats.org/officeDocument/2006/relationships" xmlns:w="http://schemas.openxmlformats.org/wordprocessingml/2006/main" xmlns:w14="http://schemas.microsoft.com/office/word/2010/wordml" xmlns:w15="http://schemas.microsoft.com/office/word/2012/wordml" mc:Ignorable="w14 w15">
   <w:docDefaults>
     <w:rPrDefault>
       <w:rPr>
@@ -25589,7 +24144,7 @@
     </w:rPrDefault>
     <w:pPrDefault/>
   </w:docDefaults>
-  <w:latentStyles w:defLockedState="0" w:defUIPriority="99" w:defSemiHidden="0" w:defUnhideWhenUsed="0" w:defQFormat="0" w:count="376">
+  <w:latentStyles w:defLockedState="0" w:defUIPriority="99" w:defSemiHidden="0" w:defUnhideWhenUsed="0" w:defQFormat="0" w:count="371">
     <w:lsdException w:name="Normal" w:locked="1" w:uiPriority="0" w:qFormat="1"/>
     <w:lsdException w:name="heading 1" w:locked="1" w:uiPriority="0" w:qFormat="1"/>
     <w:lsdException w:name="heading 2" w:locked="1" w:uiPriority="0" w:qFormat="1"/>
@@ -25961,11 +24516,6 @@
     <w:lsdException w:name="List Table 5 Dark Accent 6" w:uiPriority="50"/>
     <w:lsdException w:name="List Table 6 Colorful Accent 6" w:uiPriority="51"/>
     <w:lsdException w:name="List Table 7 Colorful Accent 6" w:uiPriority="52"/>
-    <w:lsdException w:name="Mention" w:semiHidden="1" w:unhideWhenUsed="1"/>
-    <w:lsdException w:name="Smart Hyperlink" w:semiHidden="1" w:unhideWhenUsed="1"/>
-    <w:lsdException w:name="Hashtag" w:semiHidden="1" w:unhideWhenUsed="1"/>
-    <w:lsdException w:name="Unresolved Mention" w:semiHidden="1" w:unhideWhenUsed="1"/>
-    <w:lsdException w:name="Smart Link" w:semiHidden="1" w:unhideWhenUsed="1"/>
   </w:latentStyles>
   <w:style w:type="paragraph" w:default="1" w:styleId="a">
     <w:name w:val="Normal"/>
@@ -26506,7 +25056,7 @@
     </w:rPr>
   </w:style>
   <w:style w:type="character" w:customStyle="1" w:styleId="af5">
-    <w:name w:val="Заголовок Знак"/>
+    <w:name w:val="Название Знак"/>
     <w:link w:val="af4"/>
     <w:rsid w:val="00717D73"/>
     <w:rPr>
@@ -26726,7 +25276,7 @@
       <w:color w:val="808080"/>
     </w:rPr>
   </w:style>
-  <w:style w:type="character" w:styleId="aff2">
+  <w:style w:type="character" w:customStyle="1" w:styleId="UnresolvedMention">
     <w:name w:val="Unresolved Mention"/>
     <w:basedOn w:val="a0"/>
     <w:uiPriority w:val="99"/>
@@ -27041,7 +25591,7 @@
 </file>
 
 <file path=customXml/itemProps1.xml><?xml version="1.0" encoding="utf-8"?>
-<ds:datastoreItem xmlns:ds="http://schemas.openxmlformats.org/officeDocument/2006/customXml" ds:itemID="{5C42ABD0-792A-4BDC-A344-97F8415811B9}">
+<ds:datastoreItem xmlns:ds="http://schemas.openxmlformats.org/officeDocument/2006/customXml" ds:itemID="{414D40E3-5624-4CE6-AC12-BCEB1873B3E0}">
   <ds:schemaRefs>
     <ds:schemaRef ds:uri="http://schemas.openxmlformats.org/officeDocument/2006/bibliography"/>
   </ds:schemaRefs>

</xml_diff>